<commit_message>
mise a jour de la doc technique
</commit_message>
<xml_diff>
--- a/docs/Projet GARAGE V.docx
+++ b/docs/Projet GARAGE V.docx
@@ -236,11 +236,677 @@
     <w:p>
       <w:pPr>
         <w:pStyle w:val="Paragraphedeliste"/>
+        <w:jc w:val="both"/>
+      </w:pPr>
+    </w:p>
+    <w:p>
+      <w:pPr>
+        <w:pStyle w:val="Paragraphedeliste"/>
         <w:numPr>
-          <w:ilvl w:val="0"/>
-          <w:numId w:val="11"/>
+          <w:ilvl w:val="1"/>
+          <w:numId w:val="12"/>
         </w:numPr>
         <w:jc w:val="both"/>
+      </w:pPr>
+      <w:r>
+        <w:t>Next</w:t>
+      </w:r>
+      <w:r>
+        <w:t>.</w:t>
+      </w:r>
+      <w:r>
+        <w:t>js</w:t>
+      </w:r>
+      <w:r>
+        <w:t> :</w:t>
+      </w:r>
+    </w:p>
+    <w:p>
+      <w:pPr>
+        <w:pStyle w:val="Paragraphedeliste"/>
+        <w:jc w:val="both"/>
+      </w:pPr>
+      <w:r>
+        <w:t>Est Framework JavaScript côt</w:t>
+      </w:r>
+      <w:r>
+        <w:t>é server basé sur Reactjs : Il offre une approche moderne pour le rendu côté serveur (SSR – Server-Side Rendering) et le rendu côté client (CSR – Client-Side Rendering), combinant le meilleur des deux monde</w:t>
+      </w:r>
+      <w:r>
+        <w:t>s</w:t>
+      </w:r>
+      <w:r>
+        <w:t>.</w:t>
+      </w:r>
+    </w:p>
+    <w:p>
+      <w:pPr>
+        <w:pStyle w:val="Paragraphedeliste"/>
+        <w:jc w:val="both"/>
+      </w:pPr>
+    </w:p>
+    <w:p>
+      <w:pPr>
+        <w:jc w:val="both"/>
+        <w:rPr>
+          <w:b/>
+          <w:bCs/>
+          <w:u w:val="single"/>
+        </w:rPr>
+      </w:pPr>
+      <w:r>
+        <w:rPr>
+          <w:b/>
+          <w:bCs/>
+          <w:u w:val="single"/>
+        </w:rPr>
+        <w:t>Avantage de Next</w:t>
+      </w:r>
+      <w:r>
+        <w:rPr>
+          <w:b/>
+          <w:bCs/>
+          <w:u w:val="single"/>
+        </w:rPr>
+        <w:t>.</w:t>
+      </w:r>
+      <w:r>
+        <w:rPr>
+          <w:b/>
+          <w:bCs/>
+          <w:u w:val="single"/>
+        </w:rPr>
+        <w:t>js</w:t>
+      </w:r>
+      <w:r>
+        <w:rPr>
+          <w:b/>
+          <w:bCs/>
+          <w:u w:val="single"/>
+        </w:rPr>
+        <w:t> </w:t>
+      </w:r>
+      <w:r>
+        <w:rPr>
+          <w:b/>
+          <w:bCs/>
+          <w:u w:val="single"/>
+        </w:rPr>
+        <w:t>:</w:t>
+      </w:r>
+    </w:p>
+    <w:p>
+      <w:pPr>
+        <w:pStyle w:val="Paragraphedeliste"/>
+        <w:numPr>
+          <w:ilvl w:val="2"/>
+          <w:numId w:val="12"/>
+        </w:numPr>
+        <w:jc w:val="both"/>
+      </w:pPr>
+      <w:r>
+        <w:t>Rendu côté serveur : Les pages sont pré-rendu côté serveur, ce qui améliore le référencement, les performances et l’expérience utilisateur.</w:t>
+      </w:r>
+    </w:p>
+    <w:p>
+      <w:pPr>
+        <w:pStyle w:val="Paragraphedeliste"/>
+        <w:ind w:left="1080"/>
+        <w:jc w:val="both"/>
+      </w:pPr>
+    </w:p>
+    <w:p>
+      <w:pPr>
+        <w:pStyle w:val="Paragraphedeliste"/>
+        <w:numPr>
+          <w:ilvl w:val="2"/>
+          <w:numId w:val="12"/>
+        </w:numPr>
+        <w:jc w:val="both"/>
+      </w:pPr>
+      <w:r>
+        <w:t xml:space="preserve">Routage automatique : Next.js fournit un système de routage basé sur la structure du projet, ce qui facilite la gestion des différentes </w:t>
+      </w:r>
+      <w:r>
+        <w:t>pages</w:t>
+      </w:r>
+      <w:r>
+        <w:t>.</w:t>
+      </w:r>
+    </w:p>
+    <w:p>
+      <w:pPr>
+        <w:pStyle w:val="Paragraphedeliste"/>
+      </w:pPr>
+    </w:p>
+    <w:p>
+      <w:pPr>
+        <w:pStyle w:val="Paragraphedeliste"/>
+        <w:ind w:left="1080"/>
+        <w:jc w:val="both"/>
+      </w:pPr>
+    </w:p>
+    <w:p>
+      <w:pPr>
+        <w:pStyle w:val="Paragraphedeliste"/>
+        <w:numPr>
+          <w:ilvl w:val="2"/>
+          <w:numId w:val="12"/>
+        </w:numPr>
+        <w:jc w:val="both"/>
+      </w:pPr>
+      <w:r>
+        <w:t>Prise en charge des données asynchrones : Vous pouvez précharger les données nécessaires pour chaque page, améliorant ainsi les performances et la fluidité de l’application.</w:t>
+      </w:r>
+    </w:p>
+    <w:p>
+      <w:pPr>
+        <w:pStyle w:val="Paragraphedeliste"/>
+        <w:ind w:left="1080"/>
+        <w:jc w:val="both"/>
+      </w:pPr>
+    </w:p>
+    <w:p>
+      <w:pPr>
+        <w:pStyle w:val="Paragraphedeliste"/>
+        <w:numPr>
+          <w:ilvl w:val="2"/>
+          <w:numId w:val="12"/>
+        </w:numPr>
+        <w:jc w:val="both"/>
+      </w:pPr>
+      <w:r>
+        <w:t>Optimisation automatique</w:t>
+      </w:r>
+      <w:r>
+        <w:t> : Next.js gère automatiquement la mise en cache</w:t>
+      </w:r>
+      <w:r>
+        <w:t>, l’optimisation des images et d’autre amélioration de performances.</w:t>
+      </w:r>
+    </w:p>
+    <w:p>
+      <w:pPr>
+        <w:pStyle w:val="Paragraphedeliste"/>
+      </w:pPr>
+    </w:p>
+    <w:p>
+      <w:pPr>
+        <w:pStyle w:val="Paragraphedeliste"/>
+        <w:numPr>
+          <w:ilvl w:val="1"/>
+          <w:numId w:val="12"/>
+        </w:numPr>
+        <w:jc w:val="both"/>
+      </w:pPr>
+      <w:r>
+        <w:t>React Bootstrap :</w:t>
+      </w:r>
+    </w:p>
+    <w:p>
+      <w:pPr>
+        <w:pStyle w:val="Paragraphedeliste"/>
+        <w:jc w:val="both"/>
+      </w:pPr>
+      <w:r>
+        <w:t>React Bootstrap et une bibliothèque de composant React basé sur Bootstrap, un populaire Framework CSS pour la création d’interfaces réactives et esthétiques.</w:t>
+      </w:r>
+    </w:p>
+    <w:p>
+      <w:pPr>
+        <w:pStyle w:val="Paragraphedeliste"/>
+        <w:jc w:val="both"/>
+      </w:pPr>
+    </w:p>
+    <w:p>
+      <w:pPr>
+        <w:jc w:val="both"/>
+        <w:rPr>
+          <w:b/>
+          <w:bCs/>
+          <w:u w:val="single"/>
+        </w:rPr>
+      </w:pPr>
+      <w:r>
+        <w:rPr>
+          <w:b/>
+          <w:bCs/>
+          <w:u w:val="single"/>
+        </w:rPr>
+        <w:t>Avantage de React Bootstrap :</w:t>
+      </w:r>
+    </w:p>
+    <w:p>
+      <w:pPr>
+        <w:pStyle w:val="Paragraphedeliste"/>
+        <w:jc w:val="both"/>
+      </w:pPr>
+    </w:p>
+    <w:p>
+      <w:pPr>
+        <w:pStyle w:val="Paragraphedeliste"/>
+        <w:numPr>
+          <w:ilvl w:val="2"/>
+          <w:numId w:val="12"/>
+        </w:numPr>
+        <w:jc w:val="both"/>
+      </w:pPr>
+      <w:r>
+        <w:t>Réactivité : Les composant de React Bootstrap sont conçus pour s’adapter facilement à différentes tailles d’écran, garantissant ainsi une expérience utilisateur cohérente sur les appareils mobile et les ordinateurs de bureau.</w:t>
+      </w:r>
+    </w:p>
+    <w:p>
+      <w:pPr>
+        <w:pStyle w:val="Paragraphedeliste"/>
+        <w:ind w:left="1080"/>
+        <w:jc w:val="both"/>
+      </w:pPr>
+    </w:p>
+    <w:p>
+      <w:pPr>
+        <w:pStyle w:val="Paragraphedeliste"/>
+        <w:numPr>
+          <w:ilvl w:val="2"/>
+          <w:numId w:val="12"/>
+        </w:numPr>
+        <w:jc w:val="both"/>
+      </w:pPr>
+      <w:r>
+        <w:t>Personnalisation : Vous pouvez personnaliser les styles des composants en utilisant les class CSS de Bootstrap ou en remplaçant les styles par défaut avec vos propres règles CSS</w:t>
+      </w:r>
+    </w:p>
+    <w:p>
+      <w:pPr>
+        <w:pStyle w:val="Paragraphedeliste"/>
+      </w:pPr>
+    </w:p>
+    <w:p>
+      <w:pPr>
+        <w:pStyle w:val="Paragraphedeliste"/>
+        <w:numPr>
+          <w:ilvl w:val="2"/>
+          <w:numId w:val="12"/>
+        </w:numPr>
+        <w:jc w:val="both"/>
+      </w:pPr>
+      <w:r>
+        <w:t>Composant prédéfinis : React Bootstrap propose une large gamme de composant</w:t>
+      </w:r>
+      <w:r>
+        <w:t xml:space="preserve"> </w:t>
+      </w:r>
+      <w:r>
+        <w:t>Prêt à l’emploi</w:t>
+      </w:r>
+      <w:r>
+        <w:t>, tels que les boutons, les barres de navigation, les formulaires, les modales, etc…, permettant ainsi de gagner du temp dans le développement</w:t>
+      </w:r>
+    </w:p>
+    <w:p>
+      <w:pPr>
+        <w:ind w:left="720"/>
+        <w:jc w:val="both"/>
+      </w:pPr>
+      <w:r>
+        <w:t xml:space="preserve">En combinant Next.js et React Bootstrap, vous bénéficiez des avantages de la SSR de Next.js, ce qui améliore la rapidité du chargement des pages et améliore le référencement tout en profitant de la richesse des composants de React Bootstrap pour créer une interface utilisateur attrayante et </w:t>
+      </w:r>
+      <w:r>
+        <w:t>réactive</w:t>
+      </w:r>
+      <w:r>
+        <w:t>.</w:t>
+      </w:r>
+    </w:p>
+    <w:p>
+      <w:pPr>
+        <w:jc w:val="both"/>
+      </w:pPr>
+    </w:p>
+    <w:p>
+      <w:pPr>
+        <w:pStyle w:val="Paragraphedeliste"/>
+        <w:numPr>
+          <w:ilvl w:val="1"/>
+          <w:numId w:val="22"/>
+        </w:numPr>
+        <w:jc w:val="both"/>
+      </w:pPr>
+      <w:r>
+        <w:t>Symfony :</w:t>
+      </w:r>
+    </w:p>
+    <w:p>
+      <w:pPr>
+        <w:pStyle w:val="Paragraphedeliste"/>
+        <w:jc w:val="both"/>
+      </w:pPr>
+      <w:r>
+        <w:t>Symfony est un Framework PHP puissant et robuste conçu pour accélérer le développement d’application web Complexes.il suit le modèle de conception MVC (Modèle-vue-contrôleur) et fournit une grande variété de fonctionnalités et e composants pour faciliter le développement web.</w:t>
+      </w:r>
+    </w:p>
+    <w:p>
+      <w:pPr>
+        <w:pStyle w:val="Paragraphedeliste"/>
+        <w:jc w:val="both"/>
+      </w:pPr>
+    </w:p>
+    <w:p>
+      <w:pPr>
+        <w:jc w:val="both"/>
+        <w:rPr>
+          <w:b/>
+          <w:bCs/>
+          <w:u w:val="single"/>
+        </w:rPr>
+      </w:pPr>
+      <w:r>
+        <w:rPr>
+          <w:b/>
+          <w:bCs/>
+          <w:u w:val="single"/>
+        </w:rPr>
+        <w:t>Avantage de Symfony :</w:t>
+      </w:r>
+    </w:p>
+    <w:p>
+      <w:pPr>
+        <w:pStyle w:val="Paragraphedeliste"/>
+        <w:jc w:val="both"/>
+        <w:rPr>
+          <w:b/>
+          <w:bCs/>
+          <w:u w:val="single"/>
+        </w:rPr>
+      </w:pPr>
+    </w:p>
+    <w:p>
+      <w:pPr>
+        <w:pStyle w:val="Paragraphedeliste"/>
+        <w:numPr>
+          <w:ilvl w:val="2"/>
+          <w:numId w:val="22"/>
+        </w:numPr>
+        <w:jc w:val="both"/>
+      </w:pPr>
+      <w:r>
+        <w:t xml:space="preserve">Structure bien organisée : Symfony encourage une structure de projet claire et modulaire ce qui facilite la maintenance et la collaboration au sein d’une équipe de développement. </w:t>
+      </w:r>
+    </w:p>
+    <w:p>
+      <w:pPr>
+        <w:pStyle w:val="Paragraphedeliste"/>
+        <w:ind w:left="1080"/>
+        <w:jc w:val="both"/>
+      </w:pPr>
+    </w:p>
+    <w:p>
+      <w:pPr>
+        <w:pStyle w:val="Paragraphedeliste"/>
+        <w:numPr>
+          <w:ilvl w:val="2"/>
+          <w:numId w:val="22"/>
+        </w:numPr>
+        <w:jc w:val="both"/>
+      </w:pPr>
+      <w:r>
+        <w:t xml:space="preserve">Composant réutilisable : Le Framework offre de nombreux composants réutilisables, tels que le système de routage, le gestionnaire de formulaires, la </w:t>
+      </w:r>
+      <w:r>
+        <w:t>sécurité, l’accès aux bases de données, etc.</w:t>
+      </w:r>
+    </w:p>
+    <w:p>
+      <w:pPr>
+        <w:pStyle w:val="Paragraphedeliste"/>
+      </w:pPr>
+    </w:p>
+    <w:p>
+      <w:pPr>
+        <w:pStyle w:val="Paragraphedeliste"/>
+        <w:numPr>
+          <w:ilvl w:val="2"/>
+          <w:numId w:val="22"/>
+        </w:numPr>
+        <w:jc w:val="both"/>
+      </w:pPr>
+      <w:r>
+        <w:t>Sécurité : Symfony fournit des mécanismes de sécurité avancés tels que l’authentification, l’autorisation, la protection contre les attaques CSRF, etc.</w:t>
+      </w:r>
+    </w:p>
+    <w:p>
+      <w:pPr>
+        <w:pStyle w:val="Paragraphedeliste"/>
+      </w:pPr>
+    </w:p>
+    <w:p>
+      <w:pPr>
+        <w:pStyle w:val="Paragraphedeliste"/>
+        <w:numPr>
+          <w:ilvl w:val="2"/>
+          <w:numId w:val="22"/>
+        </w:numPr>
+        <w:jc w:val="both"/>
+      </w:pPr>
+      <w:r>
+        <w:t>Communauté active : Symfony bénéficie d’une grande communauté de développeurs et de contributeurs, ce qui signifie que vous pouvez trouver de nombreux tutoriels, bundle (extensions) et solutions pour résoudre vos problèmes.</w:t>
+      </w:r>
+    </w:p>
+    <w:p>
+      <w:pPr>
+        <w:pStyle w:val="Paragraphedeliste"/>
+      </w:pPr>
+    </w:p>
+    <w:p>
+      <w:pPr>
+        <w:pStyle w:val="Paragraphedeliste"/>
+        <w:numPr>
+          <w:ilvl w:val="1"/>
+          <w:numId w:val="22"/>
+        </w:numPr>
+        <w:jc w:val="both"/>
+      </w:pPr>
+      <w:r>
+        <w:t xml:space="preserve">Bootstrap : </w:t>
+      </w:r>
+    </w:p>
+    <w:p>
+      <w:pPr>
+        <w:pStyle w:val="Paragraphedeliste"/>
+        <w:jc w:val="both"/>
+      </w:pPr>
+      <w:r>
+        <w:t>Bootstrap est un Framework Css populaire</w:t>
+      </w:r>
+      <w:r>
+        <w:t xml:space="preserve"> qui permet de créer des interfaces web réactive et attrayantes. Il fournit une collection de style et de composants préconçus pour faciliter le développement fornt-end</w:t>
+      </w:r>
+    </w:p>
+    <w:p>
+      <w:pPr>
+        <w:jc w:val="both"/>
+      </w:pPr>
+    </w:p>
+    <w:p>
+      <w:pPr>
+        <w:jc w:val="both"/>
+        <w:rPr>
+          <w:b/>
+          <w:bCs/>
+          <w:u w:val="single"/>
+        </w:rPr>
+      </w:pPr>
+      <w:r>
+        <w:t xml:space="preserve">  </w:t>
+      </w:r>
+      <w:r>
+        <w:rPr>
+          <w:b/>
+          <w:bCs/>
+          <w:u w:val="single"/>
+        </w:rPr>
+        <w:t xml:space="preserve">Avantage de Bootstrap : </w:t>
+      </w:r>
+    </w:p>
+    <w:p>
+      <w:pPr>
+        <w:jc w:val="both"/>
+        <w:rPr>
+          <w:b/>
+          <w:bCs/>
+          <w:u w:val="single"/>
+        </w:rPr>
+      </w:pPr>
+    </w:p>
+    <w:p>
+      <w:pPr>
+        <w:pStyle w:val="Paragraphedeliste"/>
+        <w:numPr>
+          <w:ilvl w:val="2"/>
+          <w:numId w:val="24"/>
+        </w:numPr>
+      </w:pPr>
+      <w:r>
+        <w:lastRenderedPageBreak/>
+        <w:t>Réactivité : Les site web construit avec Bootstrap sont facilement adaptables aux différentes tailles d’écran, ce qui garantit une expérience utilisateur cohérente sur divers appareils.</w:t>
+      </w:r>
+    </w:p>
+    <w:p>
+      <w:pPr>
+        <w:pStyle w:val="Paragraphedeliste"/>
+        <w:ind w:left="1080"/>
+      </w:pPr>
+    </w:p>
+    <w:p>
+      <w:pPr>
+        <w:pStyle w:val="Paragraphedeliste"/>
+        <w:numPr>
+          <w:ilvl w:val="2"/>
+          <w:numId w:val="24"/>
+        </w:numPr>
+      </w:pPr>
+      <w:r>
+        <w:t>Composants prédéfinit : Bootstrap propose une variété de composants tels que les boutons, les barres de navigation, les modales, les formulaires, les grilles, etc., qui peuvent être facilement intégr</w:t>
+      </w:r>
+      <w:r>
+        <w:t>és</w:t>
+      </w:r>
+      <w:r>
+        <w:t xml:space="preserve"> dans votre application</w:t>
+      </w:r>
+      <w:r>
+        <w:t>.</w:t>
+      </w:r>
+    </w:p>
+    <w:p>
+      <w:pPr>
+        <w:pStyle w:val="Paragraphedeliste"/>
+      </w:pPr>
+    </w:p>
+    <w:p>
+      <w:pPr>
+        <w:pStyle w:val="Paragraphedeliste"/>
+        <w:numPr>
+          <w:ilvl w:val="2"/>
+          <w:numId w:val="24"/>
+        </w:numPr>
+      </w:pPr>
+      <w:r>
+        <w:t>Personnalisations : Vous pouvez personnaliser les styles de Bootstrap en utilisant des variables Sass ou en écrivant des règles CSS supplémentaires pour répondre aux besoins spécifiques de votre application.</w:t>
+      </w:r>
+    </w:p>
+    <w:p>
+      <w:pPr>
+        <w:pStyle w:val="Paragraphedeliste"/>
+      </w:pPr>
+    </w:p>
+    <w:p>
+      <w:pPr>
+        <w:pStyle w:val="Paragraphedeliste"/>
+        <w:numPr>
+          <w:ilvl w:val="2"/>
+          <w:numId w:val="24"/>
+        </w:numPr>
+      </w:pPr>
+      <w:r>
+        <w:t>Support cross-navigateur : Bootstrap prend en charge les navigateurs modernes et les versions antérieures, vous permettant ainsi d’atteindre un large public.</w:t>
+      </w:r>
+    </w:p>
+    <w:p>
+      <w:pPr>
+        <w:pStyle w:val="Paragraphedeliste"/>
+      </w:pPr>
+    </w:p>
+    <w:p>
+      <w:pPr>
+        <w:pStyle w:val="Paragraphedeliste"/>
+        <w:ind w:left="1080"/>
+      </w:pPr>
+      <w:r>
+        <w:t xml:space="preserve">En combinant Symfony avec Bootstrap, vous pouvez bénéficier de la puissance et de la sécurité de Symfony pour la partie back-end de votre application, tandis que Bootstrap vous aidera à créer une interface utilisateur réactive, attrayante et </w:t>
+      </w:r>
+      <w:proofErr w:type="gramStart"/>
+      <w:r>
+        <w:t>conviviale .</w:t>
+      </w:r>
+      <w:proofErr w:type="gramEnd"/>
+    </w:p>
+    <w:p>
+      <w:pPr>
+        <w:pStyle w:val="Paragraphedeliste"/>
+        <w:ind w:left="1080"/>
+        <w:jc w:val="both"/>
+      </w:pPr>
+    </w:p>
+    <w:p>
+      <w:pPr>
+        <w:pStyle w:val="Paragraphedeliste"/>
+      </w:pPr>
+    </w:p>
+    <w:p>
+      <w:pPr>
+        <w:pStyle w:val="Paragraphedeliste"/>
+        <w:ind w:left="1440"/>
+        <w:jc w:val="both"/>
+      </w:pPr>
+    </w:p>
+    <w:p>
+      <w:pPr>
+        <w:pStyle w:val="Paragraphedeliste"/>
+        <w:ind w:left="1440"/>
+        <w:jc w:val="both"/>
+      </w:pPr>
+    </w:p>
+    <w:p>
+      <w:pPr>
+        <w:pStyle w:val="Paragraphedeliste"/>
+        <w:jc w:val="both"/>
+      </w:pPr>
+    </w:p>
+    <w:p>
+      <w:pPr>
+        <w:pStyle w:val="Paragraphedeliste"/>
+      </w:pPr>
+    </w:p>
+    <w:p>
+      <w:pPr>
+        <w:pStyle w:val="Paragraphedeliste"/>
+        <w:jc w:val="both"/>
+      </w:pPr>
+    </w:p>
+    <w:p>
+      <w:pPr>
+        <w:pStyle w:val="Paragraphedeliste"/>
+        <w:jc w:val="both"/>
+      </w:pPr>
+    </w:p>
+    <w:p>
+      <w:pPr>
+        <w:jc w:val="both"/>
+      </w:pPr>
+    </w:p>
+    <w:p>
+      <w:pPr>
+        <w:jc w:val="center"/>
         <w:rPr>
           <w:b/>
           <w:bCs/>
@@ -257,17 +923,7 @@
           <w:szCs w:val="32"/>
           <w:u w:val="single"/>
         </w:rPr>
-        <w:t>Partie</w:t>
-      </w:r>
-      <w:r>
-        <w:rPr>
-          <w:b/>
-          <w:bCs/>
-          <w:sz w:val="32"/>
-          <w:szCs w:val="32"/>
-          <w:u w:val="single"/>
-        </w:rPr>
-        <w:t xml:space="preserve"> dédiée à monsieur PARROT et ses employés</w:t>
+        <w:t>Partie dédiée à monsieur PARROT et ses employés</w:t>
       </w:r>
     </w:p>
     <w:p>
@@ -422,6 +1078,7 @@
           <w:b/>
           <w:bCs/>
         </w:rPr>
+        <w:lastRenderedPageBreak/>
         <w:t>Suppression d’annonce :</w:t>
       </w:r>
       <w:r>
@@ -867,6 +1524,7 @@
         </w:numPr>
       </w:pPr>
       <w:r>
+        <w:lastRenderedPageBreak/>
         <w:t xml:space="preserve">Diagramme de séquence </w:t>
       </w:r>
       <w:r>
@@ -930,7 +1588,6 @@
           <w:szCs w:val="32"/>
           <w:u w:val="single"/>
         </w:rPr>
-        <w:lastRenderedPageBreak/>
         <w:t>Les diagramme Back-end</w:t>
       </w:r>
     </w:p>
@@ -1295,20 +1952,7 @@
         <w:rPr>
           <w:u w:val="single"/>
         </w:rPr>
-        <w:lastRenderedPageBreak/>
-        <w:t>Diagramme</w:t>
-      </w:r>
-      <w:r>
-        <w:rPr>
-          <w:u w:val="single"/>
-        </w:rPr>
-        <w:t xml:space="preserve"> </w:t>
-      </w:r>
-      <w:r>
-        <w:rPr>
-          <w:u w:val="single"/>
-        </w:rPr>
-        <w:t>de séquence création d’annonce</w:t>
+        <w:t>Diagramme de séquence création d’annonce</w:t>
       </w:r>
     </w:p>
     <w:p>
@@ -1556,7 +2200,6 @@
           <w:szCs w:val="32"/>
           <w:u w:val="single"/>
         </w:rPr>
-        <w:lastRenderedPageBreak/>
         <w:t>Diagramme Front-end</w:t>
       </w:r>
     </w:p>
@@ -1718,6 +2361,7 @@
         <w:rPr>
           <w:noProof/>
         </w:rPr>
+        <w:lastRenderedPageBreak/>
         <w:drawing>
           <wp:inline distT="0" distB="0" distL="0" distR="0" wp14:anchorId="1D6CADA2" wp14:editId="2785B135">
             <wp:extent cx="2234777" cy="2116116"/>
@@ -1914,23 +2558,1490 @@
           <w:u w:val="single"/>
         </w:rPr>
       </w:pPr>
-    </w:p>
-    <w:p>
-      <w:pPr>
-        <w:pStyle w:val="Paragraphedeliste"/>
-        <w:jc w:val="center"/>
-        <w:rPr>
-          <w:u w:val="single"/>
-        </w:rPr>
+      <w:r>
+        <w:rPr>
+          <w:noProof/>
+        </w:rPr>
+        <w:lastRenderedPageBreak/>
+        <w:drawing>
+          <wp:inline distT="0" distB="0" distL="0" distR="0" wp14:anchorId="658A78D0" wp14:editId="67B001DC">
+            <wp:extent cx="5759450" cy="3190875"/>
+            <wp:effectExtent l="0" t="0" r="6350" b="0"/>
+            <wp:docPr id="152670208" name="Image 1" descr="Une image contenant texte, capture d’écran, ligne, diagramme&#10;&#10;Description générée automatiquement"/>
+            <wp:cNvGraphicFramePr>
+              <a:graphicFrameLocks xmlns:a="http://schemas.openxmlformats.org/drawingml/2006/main" noChangeAspect="1"/>
+            </wp:cNvGraphicFramePr>
+            <a:graphic xmlns:a="http://schemas.openxmlformats.org/drawingml/2006/main">
+              <a:graphicData uri="http://schemas.openxmlformats.org/drawingml/2006/picture">
+                <pic:pic xmlns:pic="http://schemas.openxmlformats.org/drawingml/2006/picture">
+                  <pic:nvPicPr>
+                    <pic:cNvPr id="152670208" name="Image 1" descr="Une image contenant texte, capture d’écran, ligne, diagramme&#10;&#10;Description générée automatiquement"/>
+                    <pic:cNvPicPr/>
+                  </pic:nvPicPr>
+                  <pic:blipFill>
+                    <a:blip r:embed="rId13">
+                      <a:extLst>
+                        <a:ext uri="{28A0092B-C50C-407E-A947-70E740481C1C}">
+                          <a14:useLocalDpi xmlns:a14="http://schemas.microsoft.com/office/drawing/2010/main" val="0"/>
+                        </a:ext>
+                      </a:extLst>
+                    </a:blip>
+                    <a:stretch>
+                      <a:fillRect/>
+                    </a:stretch>
+                  </pic:blipFill>
+                  <pic:spPr>
+                    <a:xfrm>
+                      <a:off x="0" y="0"/>
+                      <a:ext cx="5759450" cy="3190875"/>
+                    </a:xfrm>
+                    <a:prstGeom prst="rect">
+                      <a:avLst/>
+                    </a:prstGeom>
+                  </pic:spPr>
+                </pic:pic>
+              </a:graphicData>
+            </a:graphic>
+          </wp:inline>
+        </w:drawing>
+      </w:r>
+    </w:p>
+    <w:p>
+      <w:pPr>
+        <w:pStyle w:val="Paragraphedeliste"/>
+        <w:jc w:val="center"/>
+        <w:rPr>
+          <w:u w:val="single"/>
+        </w:rPr>
+      </w:pPr>
+    </w:p>
+    <w:p>
+      <w:pPr>
+        <w:pStyle w:val="Paragraphedeliste"/>
+        <w:jc w:val="center"/>
+        <w:rPr>
+          <w:u w:val="single"/>
+        </w:rPr>
+      </w:pPr>
+    </w:p>
+    <w:p>
+      <w:pPr>
+        <w:pStyle w:val="Paragraphedeliste"/>
+        <w:jc w:val="center"/>
+        <w:rPr>
+          <w:u w:val="single"/>
+        </w:rPr>
+      </w:pPr>
+    </w:p>
+    <w:p>
+      <w:pPr>
+        <w:pStyle w:val="Paragraphedeliste"/>
+        <w:jc w:val="center"/>
+        <w:rPr>
+          <w:u w:val="single"/>
+        </w:rPr>
+      </w:pPr>
+    </w:p>
+    <w:p>
+      <w:pPr>
+        <w:pStyle w:val="Paragraphedeliste"/>
+        <w:jc w:val="center"/>
+        <w:rPr>
+          <w:u w:val="single"/>
+        </w:rPr>
+      </w:pPr>
+    </w:p>
+    <w:p>
+      <w:pPr>
+        <w:pStyle w:val="Paragraphedeliste"/>
+        <w:jc w:val="center"/>
+        <w:rPr>
+          <w:u w:val="single"/>
+        </w:rPr>
+      </w:pPr>
+    </w:p>
+    <w:p>
+      <w:pPr>
+        <w:pStyle w:val="Paragraphedeliste"/>
+        <w:jc w:val="center"/>
+        <w:rPr>
+          <w:u w:val="single"/>
+        </w:rPr>
+      </w:pPr>
+    </w:p>
+    <w:p>
+      <w:pPr>
+        <w:pStyle w:val="Paragraphedeliste"/>
+        <w:jc w:val="center"/>
+        <w:rPr>
+          <w:u w:val="single"/>
+        </w:rPr>
+      </w:pPr>
+    </w:p>
+    <w:p>
+      <w:pPr>
+        <w:pStyle w:val="Paragraphedeliste"/>
+        <w:jc w:val="center"/>
+        <w:rPr>
+          <w:u w:val="single"/>
+        </w:rPr>
+      </w:pPr>
+    </w:p>
+    <w:p>
+      <w:pPr>
+        <w:pStyle w:val="Paragraphedeliste"/>
+        <w:numPr>
+          <w:ilvl w:val="0"/>
+          <w:numId w:val="19"/>
+        </w:numPr>
+        <w:rPr>
+          <w:u w:val="single"/>
+        </w:rPr>
+      </w:pPr>
+      <w:r>
+        <w:rPr>
+          <w:u w:val="single"/>
+        </w:rPr>
+        <w:t>Diagramme de séquence des commentaires</w:t>
+      </w:r>
+    </w:p>
+    <w:p>
+      <w:pPr>
+        <w:rPr>
+          <w:u w:val="single"/>
+        </w:rPr>
+      </w:pPr>
+    </w:p>
+    <w:p>
+      <w:pPr>
+        <w:jc w:val="center"/>
+        <w:rPr>
+          <w:u w:val="single"/>
+        </w:rPr>
+      </w:pPr>
+      <w:r>
+        <w:rPr>
+          <w:noProof/>
+        </w:rPr>
+        <w:drawing>
+          <wp:inline distT="0" distB="0" distL="0" distR="0" wp14:anchorId="13E9B2A8" wp14:editId="7B002CC3">
+            <wp:extent cx="5759450" cy="2990850"/>
+            <wp:effectExtent l="0" t="0" r="6350" b="6350"/>
+            <wp:docPr id="231099600" name="Image 2" descr="Une image contenant texte, capture d’écran, diagramme, ligne&#10;&#10;Description générée automatiquement"/>
+            <wp:cNvGraphicFramePr>
+              <a:graphicFrameLocks xmlns:a="http://schemas.openxmlformats.org/drawingml/2006/main" noChangeAspect="1"/>
+            </wp:cNvGraphicFramePr>
+            <a:graphic xmlns:a="http://schemas.openxmlformats.org/drawingml/2006/main">
+              <a:graphicData uri="http://schemas.openxmlformats.org/drawingml/2006/picture">
+                <pic:pic xmlns:pic="http://schemas.openxmlformats.org/drawingml/2006/picture">
+                  <pic:nvPicPr>
+                    <pic:cNvPr id="231099600" name="Image 2" descr="Une image contenant texte, capture d’écran, diagramme, ligne&#10;&#10;Description générée automatiquement"/>
+                    <pic:cNvPicPr/>
+                  </pic:nvPicPr>
+                  <pic:blipFill>
+                    <a:blip r:embed="rId14" cstate="print">
+                      <a:extLst>
+                        <a:ext uri="{28A0092B-C50C-407E-A947-70E740481C1C}">
+                          <a14:useLocalDpi xmlns:a14="http://schemas.microsoft.com/office/drawing/2010/main" val="0"/>
+                        </a:ext>
+                      </a:extLst>
+                    </a:blip>
+                    <a:stretch>
+                      <a:fillRect/>
+                    </a:stretch>
+                  </pic:blipFill>
+                  <pic:spPr>
+                    <a:xfrm>
+                      <a:off x="0" y="0"/>
+                      <a:ext cx="5759450" cy="2990850"/>
+                    </a:xfrm>
+                    <a:prstGeom prst="rect">
+                      <a:avLst/>
+                    </a:prstGeom>
+                  </pic:spPr>
+                </pic:pic>
+              </a:graphicData>
+            </a:graphic>
+          </wp:inline>
+        </w:drawing>
+      </w:r>
+    </w:p>
+    <w:p>
+      <w:pPr>
+        <w:pStyle w:val="Paragraphedeliste"/>
+        <w:jc w:val="center"/>
+        <w:rPr>
+          <w:u w:val="single"/>
+        </w:rPr>
+      </w:pPr>
+    </w:p>
+    <w:p>
+      <w:pPr>
+        <w:pStyle w:val="Paragraphedeliste"/>
+        <w:jc w:val="center"/>
+        <w:rPr>
+          <w:u w:val="single"/>
+        </w:rPr>
+      </w:pPr>
+    </w:p>
+    <w:p>
+      <w:pPr>
+        <w:pStyle w:val="Paragraphedeliste"/>
+        <w:jc w:val="center"/>
+        <w:rPr>
+          <w:u w:val="single"/>
+        </w:rPr>
+      </w:pPr>
+    </w:p>
+    <w:p>
+      <w:pPr>
+        <w:pStyle w:val="Paragraphedeliste"/>
+        <w:jc w:val="center"/>
+        <w:rPr>
+          <w:u w:val="single"/>
+        </w:rPr>
+      </w:pPr>
+    </w:p>
+    <w:p>
+      <w:pPr>
+        <w:pStyle w:val="Paragraphedeliste"/>
+        <w:jc w:val="center"/>
+        <w:rPr>
+          <w:u w:val="single"/>
+        </w:rPr>
+      </w:pPr>
+    </w:p>
+    <w:p>
+      <w:pPr>
+        <w:pStyle w:val="Paragraphedeliste"/>
+        <w:jc w:val="center"/>
+        <w:rPr>
+          <w:u w:val="single"/>
+        </w:rPr>
+      </w:pPr>
+    </w:p>
+    <w:p>
+      <w:pPr>
+        <w:pStyle w:val="Paragraphedeliste"/>
+        <w:jc w:val="center"/>
+        <w:rPr>
+          <w:u w:val="single"/>
+        </w:rPr>
+      </w:pPr>
+    </w:p>
+    <w:p>
+      <w:pPr>
+        <w:pStyle w:val="Paragraphedeliste"/>
+        <w:jc w:val="center"/>
+        <w:rPr>
+          <w:u w:val="single"/>
+        </w:rPr>
+      </w:pPr>
+    </w:p>
+    <w:p>
+      <w:pPr>
+        <w:pStyle w:val="Paragraphedeliste"/>
+        <w:jc w:val="center"/>
+        <w:rPr>
+          <w:u w:val="single"/>
+        </w:rPr>
+      </w:pPr>
+    </w:p>
+    <w:p>
+      <w:pPr>
+        <w:pStyle w:val="Paragraphedeliste"/>
+        <w:jc w:val="center"/>
+        <w:rPr>
+          <w:u w:val="single"/>
+        </w:rPr>
+      </w:pPr>
+    </w:p>
+    <w:p>
+      <w:pPr>
+        <w:pStyle w:val="Paragraphedeliste"/>
+        <w:jc w:val="center"/>
+        <w:rPr>
+          <w:u w:val="single"/>
+        </w:rPr>
+      </w:pPr>
+    </w:p>
+    <w:p>
+      <w:pPr>
+        <w:pStyle w:val="Paragraphedeliste"/>
+        <w:jc w:val="center"/>
+        <w:rPr>
+          <w:u w:val="single"/>
+        </w:rPr>
+      </w:pPr>
+    </w:p>
+    <w:p>
+      <w:pPr>
+        <w:pStyle w:val="Paragraphedeliste"/>
+        <w:jc w:val="center"/>
+        <w:rPr>
+          <w:u w:val="single"/>
+        </w:rPr>
+      </w:pPr>
+    </w:p>
+    <w:p>
+      <w:pPr>
+        <w:pStyle w:val="Paragraphedeliste"/>
+        <w:jc w:val="center"/>
+        <w:rPr>
+          <w:u w:val="single"/>
+        </w:rPr>
+      </w:pPr>
+    </w:p>
+    <w:p>
+      <w:pPr>
+        <w:pStyle w:val="Paragraphedeliste"/>
+        <w:jc w:val="center"/>
+        <w:rPr>
+          <w:u w:val="single"/>
+        </w:rPr>
+      </w:pPr>
+    </w:p>
+    <w:p>
+      <w:pPr>
+        <w:pStyle w:val="Paragraphedeliste"/>
+        <w:jc w:val="center"/>
+        <w:rPr>
+          <w:u w:val="single"/>
+        </w:rPr>
+      </w:pPr>
+    </w:p>
+    <w:p>
+      <w:pPr>
+        <w:pStyle w:val="Paragraphedeliste"/>
+        <w:jc w:val="center"/>
+        <w:rPr>
+          <w:u w:val="single"/>
+        </w:rPr>
+      </w:pPr>
+    </w:p>
+    <w:p>
+      <w:pPr>
+        <w:pStyle w:val="Paragraphedeliste"/>
+        <w:jc w:val="center"/>
+        <w:rPr>
+          <w:u w:val="single"/>
+        </w:rPr>
+      </w:pPr>
+    </w:p>
+    <w:p>
+      <w:pPr>
+        <w:pStyle w:val="Paragraphedeliste"/>
+        <w:jc w:val="center"/>
+        <w:rPr>
+          <w:u w:val="single"/>
+        </w:rPr>
+      </w:pPr>
+    </w:p>
+    <w:p>
+      <w:pPr>
+        <w:pStyle w:val="Paragraphedeliste"/>
+        <w:jc w:val="center"/>
+        <w:rPr>
+          <w:u w:val="single"/>
+        </w:rPr>
+      </w:pPr>
+    </w:p>
+    <w:p>
+      <w:pPr>
+        <w:pStyle w:val="Paragraphedeliste"/>
+        <w:jc w:val="center"/>
+        <w:rPr>
+          <w:u w:val="single"/>
+        </w:rPr>
+      </w:pPr>
+    </w:p>
+    <w:p>
+      <w:pPr>
+        <w:pStyle w:val="Paragraphedeliste"/>
+        <w:jc w:val="center"/>
+        <w:rPr>
+          <w:u w:val="single"/>
+        </w:rPr>
+      </w:pPr>
+    </w:p>
+    <w:p>
+      <w:pPr>
+        <w:pStyle w:val="Paragraphedeliste"/>
+        <w:jc w:val="center"/>
+        <w:rPr>
+          <w:u w:val="single"/>
+        </w:rPr>
+      </w:pPr>
+    </w:p>
+    <w:p>
+      <w:pPr>
+        <w:pStyle w:val="Paragraphedeliste"/>
+        <w:jc w:val="center"/>
+        <w:rPr>
+          <w:u w:val="single"/>
+        </w:rPr>
+      </w:pPr>
+    </w:p>
+    <w:p>
+      <w:pPr>
+        <w:pStyle w:val="Paragraphedeliste"/>
+        <w:jc w:val="center"/>
+        <w:rPr>
+          <w:u w:val="single"/>
+        </w:rPr>
+      </w:pPr>
+    </w:p>
+    <w:p>
+      <w:pPr>
+        <w:pStyle w:val="Paragraphedeliste"/>
+        <w:jc w:val="center"/>
+        <w:rPr>
+          <w:u w:val="single"/>
+        </w:rPr>
+      </w:pPr>
+    </w:p>
+    <w:p>
+      <w:pPr>
+        <w:pStyle w:val="Paragraphedeliste"/>
+        <w:jc w:val="center"/>
+        <w:rPr>
+          <w:u w:val="single"/>
+        </w:rPr>
+      </w:pPr>
+    </w:p>
+    <w:p>
+      <w:pPr>
+        <w:pStyle w:val="Paragraphedeliste"/>
+        <w:jc w:val="center"/>
+        <w:rPr>
+          <w:u w:val="single"/>
+        </w:rPr>
+      </w:pPr>
+    </w:p>
+    <w:p>
+      <w:pPr>
+        <w:pStyle w:val="Paragraphedeliste"/>
+        <w:jc w:val="center"/>
+        <w:rPr>
+          <w:u w:val="single"/>
+        </w:rPr>
+      </w:pPr>
+    </w:p>
+    <w:p>
+      <w:pPr>
+        <w:pStyle w:val="Paragraphedeliste"/>
+        <w:jc w:val="center"/>
+        <w:rPr>
+          <w:b/>
+          <w:bCs/>
+          <w:sz w:val="40"/>
+          <w:szCs w:val="40"/>
+          <w:u w:val="single"/>
+        </w:rPr>
+      </w:pPr>
+      <w:r>
+        <w:rPr>
+          <w:b/>
+          <w:bCs/>
+          <w:sz w:val="40"/>
+          <w:szCs w:val="40"/>
+          <w:u w:val="single"/>
+        </w:rPr>
+        <w:t xml:space="preserve">Charte </w:t>
+      </w:r>
+      <w:r>
+        <w:rPr>
+          <w:b/>
+          <w:bCs/>
+          <w:sz w:val="40"/>
+          <w:szCs w:val="40"/>
+          <w:u w:val="single"/>
+        </w:rPr>
+        <w:t xml:space="preserve">graphique </w:t>
+      </w:r>
+    </w:p>
+    <w:p>
+      <w:pPr>
+        <w:pStyle w:val="Paragraphedeliste"/>
+        <w:jc w:val="center"/>
+        <w:rPr>
+          <w:b/>
+          <w:bCs/>
+          <w:sz w:val="40"/>
+          <w:szCs w:val="40"/>
+          <w:u w:val="single"/>
+        </w:rPr>
+      </w:pPr>
+    </w:p>
+    <w:p>
+      <w:pPr>
+        <w:pStyle w:val="Paragraphedeliste"/>
+        <w:jc w:val="center"/>
+        <w:rPr>
+          <w:b/>
+          <w:bCs/>
+          <w:sz w:val="40"/>
+          <w:szCs w:val="40"/>
+          <w:u w:val="single"/>
+        </w:rPr>
+      </w:pPr>
+    </w:p>
+    <w:p>
+      <w:pPr>
+        <w:pStyle w:val="Paragraphedeliste"/>
+        <w:rPr>
+          <w:b/>
+          <w:bCs/>
+          <w:u w:val="single"/>
+        </w:rPr>
+      </w:pPr>
+    </w:p>
+    <w:p>
+      <w:pPr>
+        <w:pStyle w:val="Paragraphedeliste"/>
+        <w:rPr>
+          <w:u w:val="single"/>
+        </w:rPr>
+      </w:pPr>
+      <w:r>
+        <w:rPr>
+          <w:b/>
+          <w:bCs/>
+          <w:noProof/>
+          <w:u w:val="single"/>
+        </w:rPr>
+        <mc:AlternateContent>
+          <mc:Choice Requires="wps">
+            <w:drawing>
+              <wp:anchor distT="0" distB="0" distL="114300" distR="114300" simplePos="0" relativeHeight="251663360" behindDoc="0" locked="0" layoutInCell="1" allowOverlap="1" wp14:anchorId="0D6B0F86" wp14:editId="7D5C16A9">
+                <wp:simplePos x="0" y="0"/>
+                <wp:positionH relativeFrom="column">
+                  <wp:posOffset>4043892</wp:posOffset>
+                </wp:positionH>
+                <wp:positionV relativeFrom="paragraph">
+                  <wp:posOffset>12700</wp:posOffset>
+                </wp:positionV>
+                <wp:extent cx="990600" cy="897255"/>
+                <wp:effectExtent l="0" t="0" r="12700" b="17145"/>
+                <wp:wrapNone/>
+                <wp:docPr id="1129629778" name="Rectangle 6"/>
+                <wp:cNvGraphicFramePr/>
+                <a:graphic xmlns:a="http://schemas.openxmlformats.org/drawingml/2006/main">
+                  <a:graphicData uri="http://schemas.microsoft.com/office/word/2010/wordprocessingShape">
+                    <wps:wsp>
+                      <wps:cNvSpPr/>
+                      <wps:spPr>
+                        <a:xfrm>
+                          <a:off x="0" y="0"/>
+                          <a:ext cx="990600" cy="897255"/>
+                        </a:xfrm>
+                        <a:prstGeom prst="rect">
+                          <a:avLst/>
+                        </a:prstGeom>
+                        <a:noFill/>
+                      </wps:spPr>
+                      <wps:style>
+                        <a:lnRef idx="2">
+                          <a:schemeClr val="accent1">
+                            <a:shade val="15000"/>
+                          </a:schemeClr>
+                        </a:lnRef>
+                        <a:fillRef idx="1">
+                          <a:schemeClr val="accent1"/>
+                        </a:fillRef>
+                        <a:effectRef idx="0">
+                          <a:schemeClr val="accent1"/>
+                        </a:effectRef>
+                        <a:fontRef idx="minor">
+                          <a:schemeClr val="lt1"/>
+                        </a:fontRef>
+                      </wps:style>
+                      <wps:bodyPr rot="0" spcFirstLastPara="0" vertOverflow="overflow" horzOverflow="overflow" vert="horz" wrap="square" lIns="91440" tIns="45720" rIns="91440" bIns="45720" numCol="1" spcCol="0" rtlCol="0" fromWordArt="0" anchor="ctr" anchorCtr="0" forceAA="0" compatLnSpc="1">
+                        <a:prstTxWarp prst="textNoShape">
+                          <a:avLst/>
+                        </a:prstTxWarp>
+                        <a:noAutofit/>
+                      </wps:bodyPr>
+                    </wps:wsp>
+                  </a:graphicData>
+                </a:graphic>
+                <wp14:sizeRelH relativeFrom="margin">
+                  <wp14:pctWidth>0</wp14:pctWidth>
+                </wp14:sizeRelH>
+                <wp14:sizeRelV relativeFrom="margin">
+                  <wp14:pctHeight>0</wp14:pctHeight>
+                </wp14:sizeRelV>
+              </wp:anchor>
+            </w:drawing>
+          </mc:Choice>
+          <mc:Fallback>
+            <w:pict>
+              <v:rect w14:anchorId="130E1AD4" id="Rectangle 6" o:spid="_x0000_s1026" style="position:absolute;margin-left:318.4pt;margin-top:1pt;width:78pt;height:70.65pt;z-index:251663360;visibility:visible;mso-wrap-style:square;mso-width-percent:0;mso-height-percent:0;mso-wrap-distance-left:9pt;mso-wrap-distance-top:0;mso-wrap-distance-right:9pt;mso-wrap-distance-bottom:0;mso-position-horizontal:absolute;mso-position-horizontal-relative:text;mso-position-vertical:absolute;mso-position-vertical-relative:text;mso-width-percent:0;mso-height-percent:0;mso-width-relative:margin;mso-height-relative:margin;v-text-anchor:middle" o:gfxdata="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" filled="f" strokecolor="#09101d [484]" strokeweight="1pt"/>
+            </w:pict>
+          </mc:Fallback>
+        </mc:AlternateContent>
+      </w:r>
+      <w:r>
+        <w:rPr>
+          <w:noProof/>
+          <w:u w:val="single"/>
+        </w:rPr>
+        <mc:AlternateContent>
+          <mc:Choice Requires="wps">
+            <w:drawing>
+              <wp:anchor distT="0" distB="0" distL="114300" distR="114300" simplePos="0" relativeHeight="251662336" behindDoc="0" locked="0" layoutInCell="1" allowOverlap="1" wp14:anchorId="21CFBCFB" wp14:editId="73BC01E7">
+                <wp:simplePos x="0" y="0"/>
+                <wp:positionH relativeFrom="column">
+                  <wp:posOffset>4114165</wp:posOffset>
+                </wp:positionH>
+                <wp:positionV relativeFrom="paragraph">
+                  <wp:posOffset>91863</wp:posOffset>
+                </wp:positionV>
+                <wp:extent cx="855134" cy="711200"/>
+                <wp:effectExtent l="0" t="0" r="8890" b="12700"/>
+                <wp:wrapNone/>
+                <wp:docPr id="1067543760" name="Rectangle 3"/>
+                <wp:cNvGraphicFramePr/>
+                <a:graphic xmlns:a="http://schemas.openxmlformats.org/drawingml/2006/main">
+                  <a:graphicData uri="http://schemas.microsoft.com/office/word/2010/wordprocessingShape">
+                    <wps:wsp>
+                      <wps:cNvSpPr/>
+                      <wps:spPr>
+                        <a:xfrm>
+                          <a:off x="0" y="0"/>
+                          <a:ext cx="855134" cy="711200"/>
+                        </a:xfrm>
+                        <a:prstGeom prst="rect">
+                          <a:avLst/>
+                        </a:prstGeom>
+                        <a:solidFill>
+                          <a:srgbClr val="6C757D"/>
+                        </a:solidFill>
+                      </wps:spPr>
+                      <wps:style>
+                        <a:lnRef idx="2">
+                          <a:schemeClr val="accent1">
+                            <a:shade val="15000"/>
+                          </a:schemeClr>
+                        </a:lnRef>
+                        <a:fillRef idx="1">
+                          <a:schemeClr val="accent1"/>
+                        </a:fillRef>
+                        <a:effectRef idx="0">
+                          <a:schemeClr val="accent1"/>
+                        </a:effectRef>
+                        <a:fontRef idx="minor">
+                          <a:schemeClr val="lt1"/>
+                        </a:fontRef>
+                      </wps:style>
+                      <wps:bodyPr rot="0" spcFirstLastPara="0" vertOverflow="overflow" horzOverflow="overflow" vert="horz" wrap="square" lIns="91440" tIns="45720" rIns="91440" bIns="45720" numCol="1" spcCol="0" rtlCol="0" fromWordArt="0" anchor="ctr" anchorCtr="0" forceAA="0" compatLnSpc="1">
+                        <a:prstTxWarp prst="textNoShape">
+                          <a:avLst/>
+                        </a:prstTxWarp>
+                        <a:noAutofit/>
+                      </wps:bodyPr>
+                    </wps:wsp>
+                  </a:graphicData>
+                </a:graphic>
+              </wp:anchor>
+            </w:drawing>
+          </mc:Choice>
+          <mc:Fallback>
+            <w:pict>
+              <v:rect w14:anchorId="3D6D665E" id="Rectangle 3" o:spid="_x0000_s1026" style="position:absolute;margin-left:323.95pt;margin-top:7.25pt;width:67.35pt;height:56pt;z-index:251662336;visibility:visible;mso-wrap-style:square;mso-wrap-distance-left:9pt;mso-wrap-distance-top:0;mso-wrap-distance-right:9pt;mso-wrap-distance-bottom:0;mso-position-horizontal:absolute;mso-position-horizontal-relative:text;mso-position-vertical:absolute;mso-position-vertical-relative:text;v-text-anchor:middle" o:gfxdata="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" fillcolor="#6c757d" strokecolor="#09101d [484]" strokeweight="1pt"/>
+            </w:pict>
+          </mc:Fallback>
+        </mc:AlternateContent>
+      </w:r>
+      <w:r>
+        <w:rPr>
+          <w:noProof/>
+          <w:u w:val="single"/>
+        </w:rPr>
+        <mc:AlternateContent>
+          <mc:Choice Requires="wps">
+            <w:drawing>
+              <wp:anchor distT="0" distB="0" distL="114300" distR="114300" simplePos="0" relativeHeight="251660288" behindDoc="0" locked="0" layoutInCell="1" allowOverlap="1" wp14:anchorId="0980A70B" wp14:editId="0A5A3EAE">
+                <wp:simplePos x="0" y="0"/>
+                <wp:positionH relativeFrom="column">
+                  <wp:posOffset>377614</wp:posOffset>
+                </wp:positionH>
+                <wp:positionV relativeFrom="paragraph">
+                  <wp:posOffset>14393</wp:posOffset>
+                </wp:positionV>
+                <wp:extent cx="1049866" cy="897467"/>
+                <wp:effectExtent l="0" t="0" r="17145" b="17145"/>
+                <wp:wrapNone/>
+                <wp:docPr id="1852828795" name="Rectangle 4"/>
+                <wp:cNvGraphicFramePr/>
+                <a:graphic xmlns:a="http://schemas.openxmlformats.org/drawingml/2006/main">
+                  <a:graphicData uri="http://schemas.microsoft.com/office/word/2010/wordprocessingShape">
+                    <wps:wsp>
+                      <wps:cNvSpPr/>
+                      <wps:spPr>
+                        <a:xfrm>
+                          <a:off x="0" y="0"/>
+                          <a:ext cx="1049866" cy="897467"/>
+                        </a:xfrm>
+                        <a:prstGeom prst="rect">
+                          <a:avLst/>
+                        </a:prstGeom>
+                        <a:noFill/>
+                      </wps:spPr>
+                      <wps:style>
+                        <a:lnRef idx="2">
+                          <a:schemeClr val="accent1">
+                            <a:shade val="15000"/>
+                          </a:schemeClr>
+                        </a:lnRef>
+                        <a:fillRef idx="1">
+                          <a:schemeClr val="accent1"/>
+                        </a:fillRef>
+                        <a:effectRef idx="0">
+                          <a:schemeClr val="accent1"/>
+                        </a:effectRef>
+                        <a:fontRef idx="minor">
+                          <a:schemeClr val="lt1"/>
+                        </a:fontRef>
+                      </wps:style>
+                      <wps:bodyPr rot="0" spcFirstLastPara="0" vertOverflow="overflow" horzOverflow="overflow" vert="horz" wrap="square" lIns="91440" tIns="45720" rIns="91440" bIns="45720" numCol="1" spcCol="0" rtlCol="0" fromWordArt="0" anchor="ctr" anchorCtr="0" forceAA="0" compatLnSpc="1">
+                        <a:prstTxWarp prst="textNoShape">
+                          <a:avLst/>
+                        </a:prstTxWarp>
+                        <a:noAutofit/>
+                      </wps:bodyPr>
+                    </wps:wsp>
+                  </a:graphicData>
+                </a:graphic>
+                <wp14:sizeRelH relativeFrom="margin">
+                  <wp14:pctWidth>0</wp14:pctWidth>
+                </wp14:sizeRelH>
+                <wp14:sizeRelV relativeFrom="margin">
+                  <wp14:pctHeight>0</wp14:pctHeight>
+                </wp14:sizeRelV>
+              </wp:anchor>
+            </w:drawing>
+          </mc:Choice>
+          <mc:Fallback>
+            <w:pict>
+              <v:rect w14:anchorId="52AEBB56" id="Rectangle 4" o:spid="_x0000_s1026" style="position:absolute;margin-left:29.75pt;margin-top:1.15pt;width:82.65pt;height:70.65pt;z-index:251660288;visibility:visible;mso-wrap-style:square;mso-width-percent:0;mso-height-percent:0;mso-wrap-distance-left:9pt;mso-wrap-distance-top:0;mso-wrap-distance-right:9pt;mso-wrap-distance-bottom:0;mso-position-horizontal:absolute;mso-position-horizontal-relative:text;mso-position-vertical:absolute;mso-position-vertical-relative:text;mso-width-percent:0;mso-height-percent:0;mso-width-relative:margin;mso-height-relative:margin;v-text-anchor:middle" o:gfxdata="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" filled="f" strokecolor="#09101d [484]" strokeweight="1pt"/>
+            </w:pict>
+          </mc:Fallback>
+        </mc:AlternateContent>
+      </w:r>
+      <w:r>
+        <w:rPr>
+          <w:noProof/>
+          <w:u w:val="single"/>
+        </w:rPr>
+        <mc:AlternateContent>
+          <mc:Choice Requires="wps">
+            <w:drawing>
+              <wp:anchor distT="0" distB="0" distL="114300" distR="114300" simplePos="0" relativeHeight="251659264" behindDoc="0" locked="0" layoutInCell="1" allowOverlap="1" wp14:anchorId="3A029BD1" wp14:editId="196B01B0">
+                <wp:simplePos x="0" y="0"/>
+                <wp:positionH relativeFrom="column">
+                  <wp:posOffset>462703</wp:posOffset>
+                </wp:positionH>
+                <wp:positionV relativeFrom="paragraph">
+                  <wp:posOffset>91228</wp:posOffset>
+                </wp:positionV>
+                <wp:extent cx="855134" cy="711200"/>
+                <wp:effectExtent l="0" t="0" r="8890" b="12700"/>
+                <wp:wrapNone/>
+                <wp:docPr id="160142741" name="Rectangle 3"/>
+                <wp:cNvGraphicFramePr/>
+                <a:graphic xmlns:a="http://schemas.openxmlformats.org/drawingml/2006/main">
+                  <a:graphicData uri="http://schemas.microsoft.com/office/word/2010/wordprocessingShape">
+                    <wps:wsp>
+                      <wps:cNvSpPr/>
+                      <wps:spPr>
+                        <a:xfrm>
+                          <a:off x="0" y="0"/>
+                          <a:ext cx="855134" cy="711200"/>
+                        </a:xfrm>
+                        <a:prstGeom prst="rect">
+                          <a:avLst/>
+                        </a:prstGeom>
+                        <a:solidFill>
+                          <a:srgbClr val="845EF7"/>
+                        </a:solidFill>
+                      </wps:spPr>
+                      <wps:style>
+                        <a:lnRef idx="2">
+                          <a:schemeClr val="accent1">
+                            <a:shade val="15000"/>
+                          </a:schemeClr>
+                        </a:lnRef>
+                        <a:fillRef idx="1">
+                          <a:schemeClr val="accent1"/>
+                        </a:fillRef>
+                        <a:effectRef idx="0">
+                          <a:schemeClr val="accent1"/>
+                        </a:effectRef>
+                        <a:fontRef idx="minor">
+                          <a:schemeClr val="lt1"/>
+                        </a:fontRef>
+                      </wps:style>
+                      <wps:bodyPr rot="0" spcFirstLastPara="0" vertOverflow="overflow" horzOverflow="overflow" vert="horz" wrap="square" lIns="91440" tIns="45720" rIns="91440" bIns="45720" numCol="1" spcCol="0" rtlCol="0" fromWordArt="0" anchor="ctr" anchorCtr="0" forceAA="0" compatLnSpc="1">
+                        <a:prstTxWarp prst="textNoShape">
+                          <a:avLst/>
+                        </a:prstTxWarp>
+                        <a:noAutofit/>
+                      </wps:bodyPr>
+                    </wps:wsp>
+                  </a:graphicData>
+                </a:graphic>
+              </wp:anchor>
+            </w:drawing>
+          </mc:Choice>
+          <mc:Fallback>
+            <w:pict>
+              <v:rect w14:anchorId="730317BD" id="Rectangle 3" o:spid="_x0000_s1026" style="position:absolute;margin-left:36.45pt;margin-top:7.2pt;width:67.35pt;height:56pt;z-index:251659264;visibility:visible;mso-wrap-style:square;mso-wrap-distance-left:9pt;mso-wrap-distance-top:0;mso-wrap-distance-right:9pt;mso-wrap-distance-bottom:0;mso-position-horizontal:absolute;mso-position-horizontal-relative:text;mso-position-vertical:absolute;mso-position-vertical-relative:text;v-text-anchor:middle" o:gfxdata="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" fillcolor="#845ef7" strokecolor="#09101d [484]" strokeweight="1pt"/>
+            </w:pict>
+          </mc:Fallback>
+        </mc:AlternateContent>
+      </w:r>
+    </w:p>
+    <w:p/>
+    <w:p/>
+    <w:p>
+      <w:pPr>
+        <w:rPr>
+          <w:u w:val="single"/>
+        </w:rPr>
+      </w:pPr>
+    </w:p>
+    <w:p>
+      <w:pPr>
+        <w:tabs>
+          <w:tab w:val="left" w:pos="2413"/>
+        </w:tabs>
+      </w:pPr>
+      <w:r>
+        <w:tab/>
+      </w:r>
+    </w:p>
+    <w:p>
+      <w:pPr>
+        <w:tabs>
+          <w:tab w:val="left" w:pos="2413"/>
+        </w:tabs>
+      </w:pPr>
+      <w:r>
+        <w:t xml:space="preserve">               #845ef7</w:t>
+      </w:r>
+      <w:r>
+        <w:tab/>
+      </w:r>
+      <w:r>
+        <w:tab/>
+      </w:r>
+      <w:r>
+        <w:tab/>
+      </w:r>
+      <w:r>
+        <w:tab/>
+      </w:r>
+      <w:r>
+        <w:tab/>
+      </w:r>
+      <w:r>
+        <w:tab/>
+      </w:r>
+      <w:r>
+        <w:tab/>
+        <w:t xml:space="preserve">    #6c757d</w:t>
+      </w:r>
+      <w:r>
+        <w:tab/>
+      </w:r>
+      <w:r>
+        <w:tab/>
+      </w:r>
+    </w:p>
+    <w:p>
+      <w:pPr>
+        <w:tabs>
+          <w:tab w:val="left" w:pos="2413"/>
+        </w:tabs>
+      </w:pPr>
+    </w:p>
+    <w:p>
+      <w:pPr>
+        <w:tabs>
+          <w:tab w:val="left" w:pos="2413"/>
+        </w:tabs>
+      </w:pPr>
+      <w:r>
+        <w:rPr>
+          <w:noProof/>
+        </w:rPr>
+        <mc:AlternateContent>
+          <mc:Choice Requires="wps">
+            <w:drawing>
+              <wp:anchor distT="0" distB="0" distL="114300" distR="114300" simplePos="0" relativeHeight="251664384" behindDoc="0" locked="0" layoutInCell="1" allowOverlap="1" wp14:anchorId="1D6A76FA" wp14:editId="41130CD8">
+                <wp:simplePos x="0" y="0"/>
+                <wp:positionH relativeFrom="column">
+                  <wp:posOffset>3789045</wp:posOffset>
+                </wp:positionH>
+                <wp:positionV relativeFrom="paragraph">
+                  <wp:posOffset>182880</wp:posOffset>
+                </wp:positionV>
+                <wp:extent cx="1743710" cy="473710"/>
+                <wp:effectExtent l="0" t="0" r="8890" b="8890"/>
+                <wp:wrapNone/>
+                <wp:docPr id="2011191734" name="Rectangle : coins arrondis 8"/>
+                <wp:cNvGraphicFramePr/>
+                <a:graphic xmlns:a="http://schemas.openxmlformats.org/drawingml/2006/main">
+                  <a:graphicData uri="http://schemas.microsoft.com/office/word/2010/wordprocessingShape">
+                    <wps:wsp>
+                      <wps:cNvSpPr/>
+                      <wps:spPr>
+                        <a:xfrm>
+                          <a:off x="0" y="0"/>
+                          <a:ext cx="1743710" cy="473710"/>
+                        </a:xfrm>
+                        <a:prstGeom prst="roundRect">
+                          <a:avLst/>
+                        </a:prstGeom>
+                        <a:noFill/>
+                        <a:ln>
+                          <a:solidFill>
+                            <a:srgbClr val="6C757D"/>
+                          </a:solidFill>
+                        </a:ln>
+                      </wps:spPr>
+                      <wps:style>
+                        <a:lnRef idx="2">
+                          <a:schemeClr val="accent1">
+                            <a:shade val="15000"/>
+                          </a:schemeClr>
+                        </a:lnRef>
+                        <a:fillRef idx="1">
+                          <a:schemeClr val="accent1"/>
+                        </a:fillRef>
+                        <a:effectRef idx="0">
+                          <a:schemeClr val="accent1"/>
+                        </a:effectRef>
+                        <a:fontRef idx="minor">
+                          <a:schemeClr val="lt1"/>
+                        </a:fontRef>
+                      </wps:style>
+                      <wps:bodyPr rot="0" spcFirstLastPara="0" vertOverflow="overflow" horzOverflow="overflow" vert="horz" wrap="square" lIns="91440" tIns="45720" rIns="91440" bIns="45720" numCol="1" spcCol="0" rtlCol="0" fromWordArt="0" anchor="ctr" anchorCtr="0" forceAA="0" compatLnSpc="1">
+                        <a:prstTxWarp prst="textNoShape">
+                          <a:avLst/>
+                        </a:prstTxWarp>
+                        <a:noAutofit/>
+                      </wps:bodyPr>
+                    </wps:wsp>
+                  </a:graphicData>
+                </a:graphic>
+                <wp14:sizeRelV relativeFrom="margin">
+                  <wp14:pctHeight>0</wp14:pctHeight>
+                </wp14:sizeRelV>
+              </wp:anchor>
+            </w:drawing>
+          </mc:Choice>
+          <mc:Fallback>
+            <w:pict>
+              <v:roundrect w14:anchorId="78D668D2" id="Rectangle : coins arrondis 8" o:spid="_x0000_s1026" style="position:absolute;margin-left:298.35pt;margin-top:14.4pt;width:137.3pt;height:37.3pt;z-index:251664384;visibility:visible;mso-wrap-style:square;mso-height-percent:0;mso-wrap-distance-left:9pt;mso-wrap-distance-top:0;mso-wrap-distance-right:9pt;mso-wrap-distance-bottom:0;mso-position-horizontal:absolute;mso-position-horizontal-relative:text;mso-position-vertical:absolute;mso-position-vertical-relative:text;mso-height-percent:0;mso-height-relative:margin;v-text-anchor:middle" arcsize="10923f" o:gfxdata="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" filled="f" strokecolor="#6c757d" strokeweight="1pt">
+                <v:stroke joinstyle="miter"/>
+              </v:roundrect>
+            </w:pict>
+          </mc:Fallback>
+        </mc:AlternateContent>
+      </w:r>
+    </w:p>
+    <w:p>
+      <w:pPr>
+        <w:tabs>
+          <w:tab w:val="left" w:pos="2413"/>
+        </w:tabs>
+      </w:pPr>
+      <w:r>
+        <w:rPr>
+          <w:noProof/>
+        </w:rPr>
+        <mc:AlternateContent>
+          <mc:Choice Requires="wps">
+            <w:drawing>
+              <wp:anchor distT="0" distB="0" distL="114300" distR="114300" simplePos="0" relativeHeight="251665408" behindDoc="0" locked="0" layoutInCell="1" allowOverlap="1" wp14:anchorId="4F0BC269" wp14:editId="2B4F758E">
+                <wp:simplePos x="0" y="0"/>
+                <wp:positionH relativeFrom="column">
+                  <wp:posOffset>3993091</wp:posOffset>
+                </wp:positionH>
+                <wp:positionV relativeFrom="paragraph">
+                  <wp:posOffset>81703</wp:posOffset>
+                </wp:positionV>
+                <wp:extent cx="1329266" cy="296334"/>
+                <wp:effectExtent l="0" t="0" r="17145" b="8890"/>
+                <wp:wrapNone/>
+                <wp:docPr id="1315651573" name="Zone de texte 9"/>
+                <wp:cNvGraphicFramePr/>
+                <a:graphic xmlns:a="http://schemas.openxmlformats.org/drawingml/2006/main">
+                  <a:graphicData uri="http://schemas.microsoft.com/office/word/2010/wordprocessingShape">
+                    <wps:wsp>
+                      <wps:cNvSpPr txBox="1"/>
+                      <wps:spPr>
+                        <a:xfrm>
+                          <a:off x="0" y="0"/>
+                          <a:ext cx="1329266" cy="296334"/>
+                        </a:xfrm>
+                        <a:prstGeom prst="rect">
+                          <a:avLst/>
+                        </a:prstGeom>
+                        <a:solidFill>
+                          <a:schemeClr val="lt1"/>
+                        </a:solidFill>
+                        <a:ln w="6350">
+                          <a:solidFill>
+                            <a:prstClr val="black"/>
+                          </a:solidFill>
+                        </a:ln>
+                      </wps:spPr>
+                      <wps:txbx>
+                        <w:txbxContent>
+                          <w:p>
+                            <w:pPr>
+                              <w:jc w:val="center"/>
+                              <w:rPr>
+                                <w:color w:val="845EF7"/>
+                              </w:rPr>
+                            </w:pPr>
+                            <w:r>
+                              <w:rPr>
+                                <w:color w:val="845EF7"/>
+                              </w:rPr>
+                              <w:t>Bouton</w:t>
+                            </w:r>
+                          </w:p>
+                        </w:txbxContent>
+                      </wps:txbx>
+                      <wps:bodyPr rot="0" spcFirstLastPara="0" vertOverflow="overflow" horzOverflow="overflow" vert="horz" wrap="square" lIns="91440" tIns="45720" rIns="91440" bIns="45720" numCol="1" spcCol="0" rtlCol="0" fromWordArt="0" anchor="t" anchorCtr="0" forceAA="0" compatLnSpc="1">
+                        <a:prstTxWarp prst="textNoShape">
+                          <a:avLst/>
+                        </a:prstTxWarp>
+                        <a:noAutofit/>
+                      </wps:bodyPr>
+                    </wps:wsp>
+                  </a:graphicData>
+                </a:graphic>
+                <wp14:sizeRelV relativeFrom="margin">
+                  <wp14:pctHeight>0</wp14:pctHeight>
+                </wp14:sizeRelV>
+              </wp:anchor>
+            </w:drawing>
+          </mc:Choice>
+          <mc:Fallback>
+            <w:pict>
+              <v:shapetype w14:anchorId="4F0BC269" id="_x0000_t202" coordsize="21600,21600" o:spt="202" path="m,l,21600r21600,l21600,xe">
+                <v:stroke joinstyle="miter"/>
+                <v:path gradientshapeok="t" o:connecttype="rect"/>
+              </v:shapetype>
+              <v:shape id="Zone de texte 9" o:spid="_x0000_s1026" type="#_x0000_t202" style="position:absolute;margin-left:314.4pt;margin-top:6.45pt;width:104.65pt;height:23.35pt;z-index:251665408;visibility:visible;mso-wrap-style:square;mso-height-percent:0;mso-wrap-distance-left:9pt;mso-wrap-distance-top:0;mso-wrap-distance-right:9pt;mso-wrap-distance-bottom:0;mso-position-horizontal:absolute;mso-position-horizontal-relative:text;mso-position-vertical:absolute;mso-position-vertical-relative:text;mso-height-percent:0;mso-height-relative:margin;v-text-anchor:top" o:gfxdata="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" fillcolor="white [3201]" strokeweight=".5pt">
+                <v:textbox>
+                  <w:txbxContent>
+                    <w:p>
+                      <w:pPr>
+                        <w:jc w:val="center"/>
+                        <w:rPr>
+                          <w:color w:val="845EF7"/>
+                        </w:rPr>
+                      </w:pPr>
+                      <w:r>
+                        <w:rPr>
+                          <w:color w:val="845EF7"/>
+                        </w:rPr>
+                        <w:t>Bouton</w:t>
+                      </w:r>
+                    </w:p>
+                  </w:txbxContent>
+                </v:textbox>
+              </v:shape>
+            </w:pict>
+          </mc:Fallback>
+        </mc:AlternateContent>
+      </w:r>
+      <w:r>
+        <w:tab/>
+      </w:r>
+      <w:r>
+        <w:tab/>
+      </w:r>
+      <w:r>
+        <w:tab/>
+      </w:r>
+    </w:p>
+    <w:p>
+      <w:pPr>
+        <w:tabs>
+          <w:tab w:val="left" w:pos="2413"/>
+        </w:tabs>
+        <w:rPr>
+          <w:b/>
+          <w:bCs/>
+          <w:u w:val="single"/>
+        </w:rPr>
+      </w:pPr>
+      <w:r>
+        <w:t xml:space="preserve">     </w:t>
+      </w:r>
+      <w:r>
+        <w:rPr>
+          <w:b/>
+          <w:bCs/>
+          <w:u w:val="single"/>
+        </w:rPr>
+        <w:t>Police d’écriture</w:t>
+      </w:r>
+    </w:p>
+    <w:p>
+      <w:pPr>
+        <w:tabs>
+          <w:tab w:val="left" w:pos="2413"/>
+        </w:tabs>
+        <w:rPr>
+          <w:b/>
+          <w:bCs/>
+          <w:u w:val="single"/>
+        </w:rPr>
+      </w:pPr>
+    </w:p>
+    <w:p>
+      <w:pPr>
+        <w:tabs>
+          <w:tab w:val="left" w:pos="2413"/>
+        </w:tabs>
+        <w:rPr>
+          <w:sz w:val="32"/>
+          <w:szCs w:val="32"/>
+        </w:rPr>
+      </w:pPr>
+      <w:r>
+        <w:rPr>
+          <w:noProof/>
+        </w:rPr>
+        <mc:AlternateContent>
+          <mc:Choice Requires="wps">
+            <w:drawing>
+              <wp:anchor distT="0" distB="0" distL="114300" distR="114300" simplePos="0" relativeHeight="251667456" behindDoc="0" locked="0" layoutInCell="1" allowOverlap="1" wp14:anchorId="3D6BF051" wp14:editId="267381F0">
+                <wp:simplePos x="0" y="0"/>
+                <wp:positionH relativeFrom="column">
+                  <wp:posOffset>3793066</wp:posOffset>
+                </wp:positionH>
+                <wp:positionV relativeFrom="paragraph">
+                  <wp:posOffset>247650</wp:posOffset>
+                </wp:positionV>
+                <wp:extent cx="1743710" cy="473710"/>
+                <wp:effectExtent l="0" t="0" r="8890" b="8890"/>
+                <wp:wrapNone/>
+                <wp:docPr id="62920244" name="Rectangle : coins arrondis 8"/>
+                <wp:cNvGraphicFramePr/>
+                <a:graphic xmlns:a="http://schemas.openxmlformats.org/drawingml/2006/main">
+                  <a:graphicData uri="http://schemas.microsoft.com/office/word/2010/wordprocessingShape">
+                    <wps:wsp>
+                      <wps:cNvSpPr/>
+                      <wps:spPr>
+                        <a:xfrm>
+                          <a:off x="0" y="0"/>
+                          <a:ext cx="1743710" cy="473710"/>
+                        </a:xfrm>
+                        <a:prstGeom prst="roundRect">
+                          <a:avLst/>
+                        </a:prstGeom>
+                        <a:solidFill>
+                          <a:srgbClr val="6C757D"/>
+                        </a:solidFill>
+                        <a:ln>
+                          <a:solidFill>
+                            <a:srgbClr val="6C757D"/>
+                          </a:solidFill>
+                        </a:ln>
+                      </wps:spPr>
+                      <wps:style>
+                        <a:lnRef idx="2">
+                          <a:schemeClr val="accent1">
+                            <a:shade val="15000"/>
+                          </a:schemeClr>
+                        </a:lnRef>
+                        <a:fillRef idx="1">
+                          <a:schemeClr val="accent1"/>
+                        </a:fillRef>
+                        <a:effectRef idx="0">
+                          <a:schemeClr val="accent1"/>
+                        </a:effectRef>
+                        <a:fontRef idx="minor">
+                          <a:schemeClr val="lt1"/>
+                        </a:fontRef>
+                      </wps:style>
+                      <wps:bodyPr rot="0" spcFirstLastPara="0" vertOverflow="overflow" horzOverflow="overflow" vert="horz" wrap="square" lIns="91440" tIns="45720" rIns="91440" bIns="45720" numCol="1" spcCol="0" rtlCol="0" fromWordArt="0" anchor="ctr" anchorCtr="0" forceAA="0" compatLnSpc="1">
+                        <a:prstTxWarp prst="textNoShape">
+                          <a:avLst/>
+                        </a:prstTxWarp>
+                        <a:noAutofit/>
+                      </wps:bodyPr>
+                    </wps:wsp>
+                  </a:graphicData>
+                </a:graphic>
+                <wp14:sizeRelV relativeFrom="margin">
+                  <wp14:pctHeight>0</wp14:pctHeight>
+                </wp14:sizeRelV>
+              </wp:anchor>
+            </w:drawing>
+          </mc:Choice>
+          <mc:Fallback>
+            <w:pict>
+              <v:roundrect w14:anchorId="39E02AAA" id="Rectangle : coins arrondis 8" o:spid="_x0000_s1026" style="position:absolute;margin-left:298.65pt;margin-top:19.5pt;width:137.3pt;height:37.3pt;z-index:251667456;visibility:visible;mso-wrap-style:square;mso-height-percent:0;mso-wrap-distance-left:9pt;mso-wrap-distance-top:0;mso-wrap-distance-right:9pt;mso-wrap-distance-bottom:0;mso-position-horizontal:absolute;mso-position-horizontal-relative:text;mso-position-vertical:absolute;mso-position-vertical-relative:text;mso-height-percent:0;mso-height-relative:margin;v-text-anchor:middle" arcsize="10923f" o:gfxdata="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" fillcolor="#6c757d" strokecolor="#6c757d" strokeweight="1pt">
+                <v:stroke joinstyle="miter"/>
+              </v:roundrect>
+            </w:pict>
+          </mc:Fallback>
+        </mc:AlternateContent>
+      </w:r>
+      <w:r>
+        <w:rPr>
+          <w:sz w:val="32"/>
+          <w:szCs w:val="32"/>
+        </w:rPr>
+        <w:t xml:space="preserve">        Menlo</w:t>
+      </w:r>
+    </w:p>
+    <w:p>
+      <w:pPr>
+        <w:tabs>
+          <w:tab w:val="left" w:pos="2413"/>
+        </w:tabs>
+        <w:rPr>
+          <w:b/>
+          <w:bCs/>
+          <w:sz w:val="40"/>
+          <w:szCs w:val="40"/>
+        </w:rPr>
+      </w:pPr>
+      <w:r>
+        <w:rPr>
+          <w:noProof/>
+        </w:rPr>
+        <mc:AlternateContent>
+          <mc:Choice Requires="wps">
+            <w:drawing>
+              <wp:anchor distT="0" distB="0" distL="114300" distR="114300" simplePos="0" relativeHeight="251669504" behindDoc="0" locked="0" layoutInCell="1" allowOverlap="1" wp14:anchorId="3CB95800" wp14:editId="6D2B96BB">
+                <wp:simplePos x="0" y="0"/>
+                <wp:positionH relativeFrom="column">
+                  <wp:posOffset>4046431</wp:posOffset>
+                </wp:positionH>
+                <wp:positionV relativeFrom="paragraph">
+                  <wp:posOffset>98636</wp:posOffset>
+                </wp:positionV>
+                <wp:extent cx="1329266" cy="296334"/>
+                <wp:effectExtent l="0" t="0" r="17145" b="8890"/>
+                <wp:wrapNone/>
+                <wp:docPr id="471423062" name="Zone de texte 9"/>
+                <wp:cNvGraphicFramePr/>
+                <a:graphic xmlns:a="http://schemas.openxmlformats.org/drawingml/2006/main">
+                  <a:graphicData uri="http://schemas.microsoft.com/office/word/2010/wordprocessingShape">
+                    <wps:wsp>
+                      <wps:cNvSpPr txBox="1"/>
+                      <wps:spPr>
+                        <a:xfrm>
+                          <a:off x="0" y="0"/>
+                          <a:ext cx="1329266" cy="296334"/>
+                        </a:xfrm>
+                        <a:prstGeom prst="rect">
+                          <a:avLst/>
+                        </a:prstGeom>
+                        <a:solidFill>
+                          <a:srgbClr val="6C757D"/>
+                        </a:solidFill>
+                        <a:ln w="6350">
+                          <a:solidFill>
+                            <a:prstClr val="black"/>
+                          </a:solidFill>
+                        </a:ln>
+                      </wps:spPr>
+                      <wps:txbx>
+                        <w:txbxContent>
+                          <w:p>
+                            <w:pPr>
+                              <w:jc w:val="center"/>
+                              <w:rPr>
+                                <w:color w:val="845EF7"/>
+                              </w:rPr>
+                            </w:pPr>
+                            <w:r>
+                              <w:rPr>
+                                <w:color w:val="FFFFFF" w:themeColor="background1"/>
+                              </w:rPr>
+                              <w:t>Bouton</w:t>
+                            </w:r>
+                          </w:p>
+                        </w:txbxContent>
+                      </wps:txbx>
+                      <wps:bodyPr rot="0" spcFirstLastPara="0" vertOverflow="overflow" horzOverflow="overflow" vert="horz" wrap="square" lIns="91440" tIns="45720" rIns="91440" bIns="45720" numCol="1" spcCol="0" rtlCol="0" fromWordArt="0" anchor="t" anchorCtr="0" forceAA="0" compatLnSpc="1">
+                        <a:prstTxWarp prst="textNoShape">
+                          <a:avLst/>
+                        </a:prstTxWarp>
+                        <a:noAutofit/>
+                      </wps:bodyPr>
+                    </wps:wsp>
+                  </a:graphicData>
+                </a:graphic>
+                <wp14:sizeRelV relativeFrom="margin">
+                  <wp14:pctHeight>0</wp14:pctHeight>
+                </wp14:sizeRelV>
+              </wp:anchor>
+            </w:drawing>
+          </mc:Choice>
+          <mc:Fallback>
+            <w:pict>
+              <v:shape w14:anchorId="3CB95800" id="_x0000_s1027" type="#_x0000_t202" style="position:absolute;margin-left:318.6pt;margin-top:7.75pt;width:104.65pt;height:23.35pt;z-index:251669504;visibility:visible;mso-wrap-style:square;mso-height-percent:0;mso-wrap-distance-left:9pt;mso-wrap-distance-top:0;mso-wrap-distance-right:9pt;mso-wrap-distance-bottom:0;mso-position-horizontal:absolute;mso-position-horizontal-relative:text;mso-position-vertical:absolute;mso-position-vertical-relative:text;mso-height-percent:0;mso-height-relative:margin;v-text-anchor:top" o:gfxdata="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" fillcolor="#6c757d" strokeweight=".5pt">
+                <v:textbox>
+                  <w:txbxContent>
+                    <w:p>
+                      <w:pPr>
+                        <w:jc w:val="center"/>
+                        <w:rPr>
+                          <w:color w:val="845EF7"/>
+                        </w:rPr>
+                      </w:pPr>
+                      <w:r>
+                        <w:rPr>
+                          <w:color w:val="FFFFFF" w:themeColor="background1"/>
+                        </w:rPr>
+                        <w:t>Bouton</w:t>
+                      </w:r>
+                    </w:p>
+                  </w:txbxContent>
+                </v:textbox>
+              </v:shape>
+            </w:pict>
+          </mc:Fallback>
+        </mc:AlternateContent>
+      </w:r>
+      <w:r>
+        <w:rPr>
+          <w:sz w:val="32"/>
+          <w:szCs w:val="32"/>
+        </w:rPr>
+        <w:t xml:space="preserve">        </w:t>
+      </w:r>
+      <w:r>
+        <w:rPr>
+          <w:b/>
+          <w:bCs/>
+          <w:sz w:val="40"/>
+          <w:szCs w:val="40"/>
+        </w:rPr>
+        <w:t>Menlo</w:t>
+      </w:r>
+      <w:r>
+        <w:rPr>
+          <w:b/>
+          <w:bCs/>
+          <w:sz w:val="40"/>
+          <w:szCs w:val="40"/>
+        </w:rPr>
+        <w:tab/>
+      </w:r>
+      <w:r>
+        <w:rPr>
+          <w:b/>
+          <w:bCs/>
+          <w:sz w:val="40"/>
+          <w:szCs w:val="40"/>
+        </w:rPr>
+        <w:tab/>
+      </w:r>
+      <w:r>
+        <w:rPr>
+          <w:b/>
+          <w:bCs/>
+          <w:sz w:val="40"/>
+          <w:szCs w:val="40"/>
+        </w:rPr>
+        <w:tab/>
+      </w:r>
+      <w:r>
+        <w:rPr>
+          <w:b/>
+          <w:bCs/>
+          <w:sz w:val="40"/>
+          <w:szCs w:val="40"/>
+        </w:rPr>
+        <w:tab/>
+      </w:r>
+      <w:r>
+        <w:rPr>
+          <w:b/>
+          <w:bCs/>
+          <w:sz w:val="40"/>
+          <w:szCs w:val="40"/>
+        </w:rPr>
+        <w:tab/>
+      </w:r>
+      <w:r>
+        <w:rPr>
+          <w:b/>
+          <w:bCs/>
+          <w:sz w:val="40"/>
+          <w:szCs w:val="40"/>
+        </w:rPr>
+        <w:tab/>
+      </w:r>
+      <w:r>
+        <w:rPr>
+          <w:b/>
+          <w:bCs/>
+          <w:sz w:val="40"/>
+          <w:szCs w:val="40"/>
+        </w:rPr>
+        <w:tab/>
+      </w:r>
+    </w:p>
+    <w:p>
+      <w:pPr>
+        <w:tabs>
+          <w:tab w:val="left" w:pos="2413"/>
+        </w:tabs>
+        <w:jc w:val="center"/>
+      </w:pPr>
+    </w:p>
+    <w:p>
+      <w:pPr>
+        <w:tabs>
+          <w:tab w:val="left" w:pos="2413"/>
+        </w:tabs>
+        <w:jc w:val="center"/>
+      </w:pPr>
+    </w:p>
+    <w:p>
+      <w:pPr>
+        <w:tabs>
+          <w:tab w:val="left" w:pos="2413"/>
+        </w:tabs>
+      </w:pPr>
+    </w:p>
+    <w:p>
+      <w:pPr>
+        <w:tabs>
+          <w:tab w:val="left" w:pos="2413"/>
+        </w:tabs>
+      </w:pPr>
+    </w:p>
+    <w:p>
+      <w:pPr>
+        <w:tabs>
+          <w:tab w:val="left" w:pos="2413"/>
+        </w:tabs>
       </w:pPr>
     </w:p>
     <w:sectPr>
-      <w:headerReference w:type="even" r:id="rId13"/>
-      <w:headerReference w:type="default" r:id="rId14"/>
-      <w:footerReference w:type="even" r:id="rId15"/>
-      <w:footerReference w:type="default" r:id="rId16"/>
-      <w:headerReference w:type="first" r:id="rId17"/>
-      <w:footerReference w:type="first" r:id="rId18"/>
+      <w:headerReference w:type="even" r:id="rId15"/>
+      <w:headerReference w:type="default" r:id="rId16"/>
+      <w:footerReference w:type="even" r:id="rId17"/>
+      <w:footerReference w:type="default" r:id="rId18"/>
+      <w:headerReference w:type="first" r:id="rId19"/>
+      <w:footerReference w:type="first" r:id="rId20"/>
       <w:pgSz w:w="11906" w:h="16838"/>
       <w:pgMar w:top="1418" w:right="1418" w:bottom="284" w:left="1418" w:header="709" w:footer="709" w:gutter="0"/>
       <w:cols w:space="708"/>
@@ -2269,7 +4380,7 @@
   <w:abstractNum w:abstractNumId="2" w15:restartNumberingAfterBreak="0">
     <w:nsid w:val="110B035A"/>
     <w:multiLevelType w:val="hybridMultilevel"/>
-    <w:tmpl w:val="9460CF2C"/>
+    <w:tmpl w:val="444EC12A"/>
     <w:lvl w:ilvl="0" w:tplc="040C0001">
       <w:start w:val="1"/>
       <w:numFmt w:val="bullet"/>
@@ -2918,6 +5029,119 @@
     </w:lvl>
   </w:abstractNum>
   <w:abstractNum w:abstractNumId="8" w15:restartNumberingAfterBreak="0">
+    <w:nsid w:val="27E234B2"/>
+    <w:multiLevelType w:val="multilevel"/>
+    <w:tmpl w:val="040C0021"/>
+    <w:lvl w:ilvl="0">
+      <w:start w:val="1"/>
+      <w:numFmt w:val="bullet"/>
+      <w:lvlText w:val=""/>
+      <w:lvlJc w:val="left"/>
+      <w:pPr>
+        <w:ind w:left="360" w:hanging="360"/>
+      </w:pPr>
+      <w:rPr>
+        <w:rFonts w:ascii="Wingdings" w:hAnsi="Wingdings" w:hint="default"/>
+      </w:rPr>
+    </w:lvl>
+    <w:lvl w:ilvl="1">
+      <w:start w:val="1"/>
+      <w:numFmt w:val="bullet"/>
+      <w:lvlText w:val=""/>
+      <w:lvlJc w:val="left"/>
+      <w:pPr>
+        <w:ind w:left="720" w:hanging="360"/>
+      </w:pPr>
+      <w:rPr>
+        <w:rFonts w:ascii="Wingdings" w:hAnsi="Wingdings" w:hint="default"/>
+      </w:rPr>
+    </w:lvl>
+    <w:lvl w:ilvl="2">
+      <w:start w:val="1"/>
+      <w:numFmt w:val="bullet"/>
+      <w:lvlText w:val=""/>
+      <w:lvlJc w:val="left"/>
+      <w:pPr>
+        <w:ind w:left="1080" w:hanging="360"/>
+      </w:pPr>
+      <w:rPr>
+        <w:rFonts w:ascii="Wingdings" w:hAnsi="Wingdings" w:hint="default"/>
+      </w:rPr>
+    </w:lvl>
+    <w:lvl w:ilvl="3">
+      <w:start w:val="1"/>
+      <w:numFmt w:val="bullet"/>
+      <w:lvlText w:val=""/>
+      <w:lvlJc w:val="left"/>
+      <w:pPr>
+        <w:ind w:left="1440" w:hanging="360"/>
+      </w:pPr>
+      <w:rPr>
+        <w:rFonts w:ascii="Symbol" w:hAnsi="Symbol" w:hint="default"/>
+      </w:rPr>
+    </w:lvl>
+    <w:lvl w:ilvl="4">
+      <w:start w:val="1"/>
+      <w:numFmt w:val="bullet"/>
+      <w:lvlText w:val=""/>
+      <w:lvlJc w:val="left"/>
+      <w:pPr>
+        <w:ind w:left="1800" w:hanging="360"/>
+      </w:pPr>
+      <w:rPr>
+        <w:rFonts w:ascii="Symbol" w:hAnsi="Symbol" w:hint="default"/>
+      </w:rPr>
+    </w:lvl>
+    <w:lvl w:ilvl="5">
+      <w:start w:val="1"/>
+      <w:numFmt w:val="bullet"/>
+      <w:lvlText w:val=""/>
+      <w:lvlJc w:val="left"/>
+      <w:pPr>
+        <w:ind w:left="2160" w:hanging="360"/>
+      </w:pPr>
+      <w:rPr>
+        <w:rFonts w:ascii="Wingdings" w:hAnsi="Wingdings" w:hint="default"/>
+      </w:rPr>
+    </w:lvl>
+    <w:lvl w:ilvl="6">
+      <w:start w:val="1"/>
+      <w:numFmt w:val="bullet"/>
+      <w:lvlText w:val=""/>
+      <w:lvlJc w:val="left"/>
+      <w:pPr>
+        <w:ind w:left="2520" w:hanging="360"/>
+      </w:pPr>
+      <w:rPr>
+        <w:rFonts w:ascii="Wingdings" w:hAnsi="Wingdings" w:hint="default"/>
+      </w:rPr>
+    </w:lvl>
+    <w:lvl w:ilvl="7">
+      <w:start w:val="1"/>
+      <w:numFmt w:val="bullet"/>
+      <w:lvlText w:val=""/>
+      <w:lvlJc w:val="left"/>
+      <w:pPr>
+        <w:ind w:left="2880" w:hanging="360"/>
+      </w:pPr>
+      <w:rPr>
+        <w:rFonts w:ascii="Symbol" w:hAnsi="Symbol" w:hint="default"/>
+      </w:rPr>
+    </w:lvl>
+    <w:lvl w:ilvl="8">
+      <w:start w:val="1"/>
+      <w:numFmt w:val="bullet"/>
+      <w:lvlText w:val=""/>
+      <w:lvlJc w:val="left"/>
+      <w:pPr>
+        <w:ind w:left="3240" w:hanging="360"/>
+      </w:pPr>
+      <w:rPr>
+        <w:rFonts w:ascii="Symbol" w:hAnsi="Symbol" w:hint="default"/>
+      </w:rPr>
+    </w:lvl>
+  </w:abstractNum>
+  <w:abstractNum w:abstractNumId="9" w15:restartNumberingAfterBreak="0">
     <w:nsid w:val="34D055FD"/>
     <w:multiLevelType w:val="hybridMultilevel"/>
     <w:tmpl w:val="1174F302"/>
@@ -3030,7 +5254,7 @@
       </w:rPr>
     </w:lvl>
   </w:abstractNum>
-  <w:abstractNum w:abstractNumId="9" w15:restartNumberingAfterBreak="0">
+  <w:abstractNum w:abstractNumId="10" w15:restartNumberingAfterBreak="0">
     <w:nsid w:val="39D13466"/>
     <w:multiLevelType w:val="multilevel"/>
     <w:tmpl w:val="040C0021"/>
@@ -3143,7 +5367,7 @@
       </w:rPr>
     </w:lvl>
   </w:abstractNum>
-  <w:abstractNum w:abstractNumId="10" w15:restartNumberingAfterBreak="0">
+  <w:abstractNum w:abstractNumId="11" w15:restartNumberingAfterBreak="0">
     <w:nsid w:val="448151FD"/>
     <w:multiLevelType w:val="hybridMultilevel"/>
     <w:tmpl w:val="09F0914A"/>
@@ -3232,7 +5456,120 @@
       </w:pPr>
     </w:lvl>
   </w:abstractNum>
-  <w:abstractNum w:abstractNumId="11" w15:restartNumberingAfterBreak="0">
+  <w:abstractNum w:abstractNumId="12" w15:restartNumberingAfterBreak="0">
+    <w:nsid w:val="4DEE6849"/>
+    <w:multiLevelType w:val="multilevel"/>
+    <w:tmpl w:val="040C0021"/>
+    <w:lvl w:ilvl="0">
+      <w:start w:val="1"/>
+      <w:numFmt w:val="bullet"/>
+      <w:lvlText w:val=""/>
+      <w:lvlJc w:val="left"/>
+      <w:pPr>
+        <w:ind w:left="360" w:hanging="360"/>
+      </w:pPr>
+      <w:rPr>
+        <w:rFonts w:ascii="Wingdings" w:hAnsi="Wingdings" w:hint="default"/>
+      </w:rPr>
+    </w:lvl>
+    <w:lvl w:ilvl="1">
+      <w:start w:val="1"/>
+      <w:numFmt w:val="bullet"/>
+      <w:lvlText w:val=""/>
+      <w:lvlJc w:val="left"/>
+      <w:pPr>
+        <w:ind w:left="720" w:hanging="360"/>
+      </w:pPr>
+      <w:rPr>
+        <w:rFonts w:ascii="Wingdings" w:hAnsi="Wingdings" w:hint="default"/>
+      </w:rPr>
+    </w:lvl>
+    <w:lvl w:ilvl="2">
+      <w:start w:val="1"/>
+      <w:numFmt w:val="bullet"/>
+      <w:lvlText w:val=""/>
+      <w:lvlJc w:val="left"/>
+      <w:pPr>
+        <w:ind w:left="1080" w:hanging="360"/>
+      </w:pPr>
+      <w:rPr>
+        <w:rFonts w:ascii="Wingdings" w:hAnsi="Wingdings" w:hint="default"/>
+      </w:rPr>
+    </w:lvl>
+    <w:lvl w:ilvl="3">
+      <w:start w:val="1"/>
+      <w:numFmt w:val="bullet"/>
+      <w:lvlText w:val=""/>
+      <w:lvlJc w:val="left"/>
+      <w:pPr>
+        <w:ind w:left="1440" w:hanging="360"/>
+      </w:pPr>
+      <w:rPr>
+        <w:rFonts w:ascii="Symbol" w:hAnsi="Symbol" w:hint="default"/>
+      </w:rPr>
+    </w:lvl>
+    <w:lvl w:ilvl="4">
+      <w:start w:val="1"/>
+      <w:numFmt w:val="bullet"/>
+      <w:lvlText w:val=""/>
+      <w:lvlJc w:val="left"/>
+      <w:pPr>
+        <w:ind w:left="1800" w:hanging="360"/>
+      </w:pPr>
+      <w:rPr>
+        <w:rFonts w:ascii="Symbol" w:hAnsi="Symbol" w:hint="default"/>
+      </w:rPr>
+    </w:lvl>
+    <w:lvl w:ilvl="5">
+      <w:start w:val="1"/>
+      <w:numFmt w:val="bullet"/>
+      <w:lvlText w:val=""/>
+      <w:lvlJc w:val="left"/>
+      <w:pPr>
+        <w:ind w:left="2160" w:hanging="360"/>
+      </w:pPr>
+      <w:rPr>
+        <w:rFonts w:ascii="Wingdings" w:hAnsi="Wingdings" w:hint="default"/>
+      </w:rPr>
+    </w:lvl>
+    <w:lvl w:ilvl="6">
+      <w:start w:val="1"/>
+      <w:numFmt w:val="bullet"/>
+      <w:lvlText w:val=""/>
+      <w:lvlJc w:val="left"/>
+      <w:pPr>
+        <w:ind w:left="2520" w:hanging="360"/>
+      </w:pPr>
+      <w:rPr>
+        <w:rFonts w:ascii="Wingdings" w:hAnsi="Wingdings" w:hint="default"/>
+      </w:rPr>
+    </w:lvl>
+    <w:lvl w:ilvl="7">
+      <w:start w:val="1"/>
+      <w:numFmt w:val="bullet"/>
+      <w:lvlText w:val=""/>
+      <w:lvlJc w:val="left"/>
+      <w:pPr>
+        <w:ind w:left="2880" w:hanging="360"/>
+      </w:pPr>
+      <w:rPr>
+        <w:rFonts w:ascii="Symbol" w:hAnsi="Symbol" w:hint="default"/>
+      </w:rPr>
+    </w:lvl>
+    <w:lvl w:ilvl="8">
+      <w:start w:val="1"/>
+      <w:numFmt w:val="bullet"/>
+      <w:lvlText w:val=""/>
+      <w:lvlJc w:val="left"/>
+      <w:pPr>
+        <w:ind w:left="3240" w:hanging="360"/>
+      </w:pPr>
+      <w:rPr>
+        <w:rFonts w:ascii="Symbol" w:hAnsi="Symbol" w:hint="default"/>
+      </w:rPr>
+    </w:lvl>
+  </w:abstractNum>
+  <w:abstractNum w:abstractNumId="13" w15:restartNumberingAfterBreak="0">
     <w:nsid w:val="54C54838"/>
     <w:multiLevelType w:val="hybridMultilevel"/>
     <w:tmpl w:val="8C12FF2A"/>
@@ -3345,7 +5682,7 @@
       </w:rPr>
     </w:lvl>
   </w:abstractNum>
-  <w:abstractNum w:abstractNumId="12" w15:restartNumberingAfterBreak="0">
+  <w:abstractNum w:abstractNumId="14" w15:restartNumberingAfterBreak="0">
     <w:nsid w:val="56C16B43"/>
     <w:multiLevelType w:val="multilevel"/>
     <w:tmpl w:val="040C0021"/>
@@ -3458,7 +5795,7 @@
       </w:rPr>
     </w:lvl>
   </w:abstractNum>
-  <w:abstractNum w:abstractNumId="13" w15:restartNumberingAfterBreak="0">
+  <w:abstractNum w:abstractNumId="15" w15:restartNumberingAfterBreak="0">
     <w:nsid w:val="5DF421D5"/>
     <w:multiLevelType w:val="hybridMultilevel"/>
     <w:tmpl w:val="7DE0959A"/>
@@ -3571,7 +5908,120 @@
       </w:rPr>
     </w:lvl>
   </w:abstractNum>
-  <w:abstractNum w:abstractNumId="14" w15:restartNumberingAfterBreak="0">
+  <w:abstractNum w:abstractNumId="16" w15:restartNumberingAfterBreak="0">
+    <w:nsid w:val="5DF71A71"/>
+    <w:multiLevelType w:val="multilevel"/>
+    <w:tmpl w:val="040C0021"/>
+    <w:lvl w:ilvl="0">
+      <w:start w:val="1"/>
+      <w:numFmt w:val="bullet"/>
+      <w:lvlText w:val=""/>
+      <w:lvlJc w:val="left"/>
+      <w:pPr>
+        <w:ind w:left="360" w:hanging="360"/>
+      </w:pPr>
+      <w:rPr>
+        <w:rFonts w:ascii="Wingdings" w:hAnsi="Wingdings" w:hint="default"/>
+      </w:rPr>
+    </w:lvl>
+    <w:lvl w:ilvl="1">
+      <w:start w:val="1"/>
+      <w:numFmt w:val="bullet"/>
+      <w:lvlText w:val=""/>
+      <w:lvlJc w:val="left"/>
+      <w:pPr>
+        <w:ind w:left="720" w:hanging="360"/>
+      </w:pPr>
+      <w:rPr>
+        <w:rFonts w:ascii="Wingdings" w:hAnsi="Wingdings" w:hint="default"/>
+      </w:rPr>
+    </w:lvl>
+    <w:lvl w:ilvl="2">
+      <w:start w:val="1"/>
+      <w:numFmt w:val="bullet"/>
+      <w:lvlText w:val=""/>
+      <w:lvlJc w:val="left"/>
+      <w:pPr>
+        <w:ind w:left="1080" w:hanging="360"/>
+      </w:pPr>
+      <w:rPr>
+        <w:rFonts w:ascii="Wingdings" w:hAnsi="Wingdings" w:hint="default"/>
+      </w:rPr>
+    </w:lvl>
+    <w:lvl w:ilvl="3">
+      <w:start w:val="1"/>
+      <w:numFmt w:val="bullet"/>
+      <w:lvlText w:val=""/>
+      <w:lvlJc w:val="left"/>
+      <w:pPr>
+        <w:ind w:left="1440" w:hanging="360"/>
+      </w:pPr>
+      <w:rPr>
+        <w:rFonts w:ascii="Symbol" w:hAnsi="Symbol" w:hint="default"/>
+      </w:rPr>
+    </w:lvl>
+    <w:lvl w:ilvl="4">
+      <w:start w:val="1"/>
+      <w:numFmt w:val="bullet"/>
+      <w:lvlText w:val=""/>
+      <w:lvlJc w:val="left"/>
+      <w:pPr>
+        <w:ind w:left="1800" w:hanging="360"/>
+      </w:pPr>
+      <w:rPr>
+        <w:rFonts w:ascii="Symbol" w:hAnsi="Symbol" w:hint="default"/>
+      </w:rPr>
+    </w:lvl>
+    <w:lvl w:ilvl="5">
+      <w:start w:val="1"/>
+      <w:numFmt w:val="bullet"/>
+      <w:lvlText w:val=""/>
+      <w:lvlJc w:val="left"/>
+      <w:pPr>
+        <w:ind w:left="2160" w:hanging="360"/>
+      </w:pPr>
+      <w:rPr>
+        <w:rFonts w:ascii="Wingdings" w:hAnsi="Wingdings" w:hint="default"/>
+      </w:rPr>
+    </w:lvl>
+    <w:lvl w:ilvl="6">
+      <w:start w:val="1"/>
+      <w:numFmt w:val="bullet"/>
+      <w:lvlText w:val=""/>
+      <w:lvlJc w:val="left"/>
+      <w:pPr>
+        <w:ind w:left="2520" w:hanging="360"/>
+      </w:pPr>
+      <w:rPr>
+        <w:rFonts w:ascii="Wingdings" w:hAnsi="Wingdings" w:hint="default"/>
+      </w:rPr>
+    </w:lvl>
+    <w:lvl w:ilvl="7">
+      <w:start w:val="1"/>
+      <w:numFmt w:val="bullet"/>
+      <w:lvlText w:val=""/>
+      <w:lvlJc w:val="left"/>
+      <w:pPr>
+        <w:ind w:left="2880" w:hanging="360"/>
+      </w:pPr>
+      <w:rPr>
+        <w:rFonts w:ascii="Symbol" w:hAnsi="Symbol" w:hint="default"/>
+      </w:rPr>
+    </w:lvl>
+    <w:lvl w:ilvl="8">
+      <w:start w:val="1"/>
+      <w:numFmt w:val="bullet"/>
+      <w:lvlText w:val=""/>
+      <w:lvlJc w:val="left"/>
+      <w:pPr>
+        <w:ind w:left="3240" w:hanging="360"/>
+      </w:pPr>
+      <w:rPr>
+        <w:rFonts w:ascii="Symbol" w:hAnsi="Symbol" w:hint="default"/>
+      </w:rPr>
+    </w:lvl>
+  </w:abstractNum>
+  <w:abstractNum w:abstractNumId="17" w15:restartNumberingAfterBreak="0">
     <w:nsid w:val="5F9F1F16"/>
     <w:multiLevelType w:val="hybridMultilevel"/>
     <w:tmpl w:val="1D5A5032"/>
@@ -3660,7 +6110,7 @@
       </w:pPr>
     </w:lvl>
   </w:abstractNum>
-  <w:abstractNum w:abstractNumId="15" w15:restartNumberingAfterBreak="0">
+  <w:abstractNum w:abstractNumId="18" w15:restartNumberingAfterBreak="0">
     <w:nsid w:val="62691C5A"/>
     <w:multiLevelType w:val="multilevel"/>
     <w:tmpl w:val="040C0021"/>
@@ -3773,96 +6223,120 @@
       </w:rPr>
     </w:lvl>
   </w:abstractNum>
-  <w:abstractNum w:abstractNumId="16" w15:restartNumberingAfterBreak="0">
+  <w:abstractNum w:abstractNumId="19" w15:restartNumberingAfterBreak="0">
     <w:nsid w:val="6CE97582"/>
-    <w:multiLevelType w:val="hybridMultilevel"/>
-    <w:tmpl w:val="7A464748"/>
-    <w:lvl w:ilvl="0" w:tplc="040C000F">
-      <w:start w:val="1"/>
-      <w:numFmt w:val="decimal"/>
-      <w:lvlText w:val="%1."/>
+    <w:multiLevelType w:val="multilevel"/>
+    <w:tmpl w:val="040C0021"/>
+    <w:lvl w:ilvl="0">
+      <w:start w:val="1"/>
+      <w:numFmt w:val="bullet"/>
+      <w:lvlText w:val=""/>
+      <w:lvlJc w:val="left"/>
+      <w:pPr>
+        <w:ind w:left="360" w:hanging="360"/>
+      </w:pPr>
+      <w:rPr>
+        <w:rFonts w:ascii="Wingdings" w:hAnsi="Wingdings" w:hint="default"/>
+      </w:rPr>
+    </w:lvl>
+    <w:lvl w:ilvl="1">
+      <w:start w:val="1"/>
+      <w:numFmt w:val="bullet"/>
+      <w:lvlText w:val=""/>
       <w:lvlJc w:val="left"/>
       <w:pPr>
         <w:ind w:left="720" w:hanging="360"/>
       </w:pPr>
       <w:rPr>
-        <w:rFonts w:hint="default"/>
-      </w:rPr>
-    </w:lvl>
-    <w:lvl w:ilvl="1" w:tplc="040C0019" w:tentative="1">
-      <w:start w:val="1"/>
-      <w:numFmt w:val="lowerLetter"/>
-      <w:lvlText w:val="%2."/>
+        <w:rFonts w:ascii="Wingdings" w:hAnsi="Wingdings" w:hint="default"/>
+      </w:rPr>
+    </w:lvl>
+    <w:lvl w:ilvl="2">
+      <w:start w:val="1"/>
+      <w:numFmt w:val="bullet"/>
+      <w:lvlText w:val=""/>
+      <w:lvlJc w:val="left"/>
+      <w:pPr>
+        <w:ind w:left="1080" w:hanging="360"/>
+      </w:pPr>
+      <w:rPr>
+        <w:rFonts w:ascii="Wingdings" w:hAnsi="Wingdings" w:hint="default"/>
+      </w:rPr>
+    </w:lvl>
+    <w:lvl w:ilvl="3">
+      <w:start w:val="1"/>
+      <w:numFmt w:val="bullet"/>
+      <w:lvlText w:val=""/>
       <w:lvlJc w:val="left"/>
       <w:pPr>
         <w:ind w:left="1440" w:hanging="360"/>
       </w:pPr>
-    </w:lvl>
-    <w:lvl w:ilvl="2" w:tplc="040C001B" w:tentative="1">
-      <w:start w:val="1"/>
-      <w:numFmt w:val="lowerRoman"/>
-      <w:lvlText w:val="%3."/>
-      <w:lvlJc w:val="right"/>
-      <w:pPr>
-        <w:ind w:left="2160" w:hanging="180"/>
-      </w:pPr>
-    </w:lvl>
-    <w:lvl w:ilvl="3" w:tplc="040C000F" w:tentative="1">
-      <w:start w:val="1"/>
-      <w:numFmt w:val="decimal"/>
-      <w:lvlText w:val="%4."/>
+      <w:rPr>
+        <w:rFonts w:ascii="Symbol" w:hAnsi="Symbol" w:hint="default"/>
+      </w:rPr>
+    </w:lvl>
+    <w:lvl w:ilvl="4">
+      <w:start w:val="1"/>
+      <w:numFmt w:val="bullet"/>
+      <w:lvlText w:val=""/>
+      <w:lvlJc w:val="left"/>
+      <w:pPr>
+        <w:ind w:left="1800" w:hanging="360"/>
+      </w:pPr>
+      <w:rPr>
+        <w:rFonts w:ascii="Symbol" w:hAnsi="Symbol" w:hint="default"/>
+      </w:rPr>
+    </w:lvl>
+    <w:lvl w:ilvl="5">
+      <w:start w:val="1"/>
+      <w:numFmt w:val="bullet"/>
+      <w:lvlText w:val=""/>
+      <w:lvlJc w:val="left"/>
+      <w:pPr>
+        <w:ind w:left="2160" w:hanging="360"/>
+      </w:pPr>
+      <w:rPr>
+        <w:rFonts w:ascii="Wingdings" w:hAnsi="Wingdings" w:hint="default"/>
+      </w:rPr>
+    </w:lvl>
+    <w:lvl w:ilvl="6">
+      <w:start w:val="1"/>
+      <w:numFmt w:val="bullet"/>
+      <w:lvlText w:val=""/>
+      <w:lvlJc w:val="left"/>
+      <w:pPr>
+        <w:ind w:left="2520" w:hanging="360"/>
+      </w:pPr>
+      <w:rPr>
+        <w:rFonts w:ascii="Wingdings" w:hAnsi="Wingdings" w:hint="default"/>
+      </w:rPr>
+    </w:lvl>
+    <w:lvl w:ilvl="7">
+      <w:start w:val="1"/>
+      <w:numFmt w:val="bullet"/>
+      <w:lvlText w:val=""/>
       <w:lvlJc w:val="left"/>
       <w:pPr>
         <w:ind w:left="2880" w:hanging="360"/>
       </w:pPr>
-    </w:lvl>
-    <w:lvl w:ilvl="4" w:tplc="040C0019" w:tentative="1">
-      <w:start w:val="1"/>
-      <w:numFmt w:val="lowerLetter"/>
-      <w:lvlText w:val="%5."/>
-      <w:lvlJc w:val="left"/>
-      <w:pPr>
-        <w:ind w:left="3600" w:hanging="360"/>
-      </w:pPr>
-    </w:lvl>
-    <w:lvl w:ilvl="5" w:tplc="040C001B" w:tentative="1">
-      <w:start w:val="1"/>
-      <w:numFmt w:val="lowerRoman"/>
-      <w:lvlText w:val="%6."/>
-      <w:lvlJc w:val="right"/>
-      <w:pPr>
-        <w:ind w:left="4320" w:hanging="180"/>
-      </w:pPr>
-    </w:lvl>
-    <w:lvl w:ilvl="6" w:tplc="040C000F" w:tentative="1">
-      <w:start w:val="1"/>
-      <w:numFmt w:val="decimal"/>
-      <w:lvlText w:val="%7."/>
-      <w:lvlJc w:val="left"/>
-      <w:pPr>
-        <w:ind w:left="5040" w:hanging="360"/>
-      </w:pPr>
-    </w:lvl>
-    <w:lvl w:ilvl="7" w:tplc="040C0019" w:tentative="1">
-      <w:start w:val="1"/>
-      <w:numFmt w:val="lowerLetter"/>
-      <w:lvlText w:val="%8."/>
-      <w:lvlJc w:val="left"/>
-      <w:pPr>
-        <w:ind w:left="5760" w:hanging="360"/>
-      </w:pPr>
-    </w:lvl>
-    <w:lvl w:ilvl="8" w:tplc="040C001B" w:tentative="1">
-      <w:start w:val="1"/>
-      <w:numFmt w:val="lowerRoman"/>
-      <w:lvlText w:val="%9."/>
-      <w:lvlJc w:val="right"/>
-      <w:pPr>
-        <w:ind w:left="6480" w:hanging="180"/>
-      </w:pPr>
+      <w:rPr>
+        <w:rFonts w:ascii="Symbol" w:hAnsi="Symbol" w:hint="default"/>
+      </w:rPr>
+    </w:lvl>
+    <w:lvl w:ilvl="8">
+      <w:start w:val="1"/>
+      <w:numFmt w:val="bullet"/>
+      <w:lvlText w:val=""/>
+      <w:lvlJc w:val="left"/>
+      <w:pPr>
+        <w:ind w:left="3240" w:hanging="360"/>
+      </w:pPr>
+      <w:rPr>
+        <w:rFonts w:ascii="Symbol" w:hAnsi="Symbol" w:hint="default"/>
+      </w:rPr>
     </w:lvl>
   </w:abstractNum>
-  <w:abstractNum w:abstractNumId="17" w15:restartNumberingAfterBreak="0">
+  <w:abstractNum w:abstractNumId="20" w15:restartNumberingAfterBreak="0">
     <w:nsid w:val="785D606A"/>
     <w:multiLevelType w:val="multilevel"/>
     <w:tmpl w:val="33E8D792"/>
@@ -3980,7 +6454,233 @@
       </w:rPr>
     </w:lvl>
   </w:abstractNum>
-  <w:abstractNum w:abstractNumId="18" w15:restartNumberingAfterBreak="0">
+  <w:abstractNum w:abstractNumId="21" w15:restartNumberingAfterBreak="0">
+    <w:nsid w:val="79E761EC"/>
+    <w:multiLevelType w:val="multilevel"/>
+    <w:tmpl w:val="040C0021"/>
+    <w:lvl w:ilvl="0">
+      <w:start w:val="1"/>
+      <w:numFmt w:val="bullet"/>
+      <w:lvlText w:val=""/>
+      <w:lvlJc w:val="left"/>
+      <w:pPr>
+        <w:ind w:left="360" w:hanging="360"/>
+      </w:pPr>
+      <w:rPr>
+        <w:rFonts w:ascii="Wingdings" w:hAnsi="Wingdings" w:hint="default"/>
+      </w:rPr>
+    </w:lvl>
+    <w:lvl w:ilvl="1">
+      <w:start w:val="1"/>
+      <w:numFmt w:val="bullet"/>
+      <w:lvlText w:val=""/>
+      <w:lvlJc w:val="left"/>
+      <w:pPr>
+        <w:ind w:left="720" w:hanging="360"/>
+      </w:pPr>
+      <w:rPr>
+        <w:rFonts w:ascii="Wingdings" w:hAnsi="Wingdings" w:hint="default"/>
+      </w:rPr>
+    </w:lvl>
+    <w:lvl w:ilvl="2">
+      <w:start w:val="1"/>
+      <w:numFmt w:val="bullet"/>
+      <w:lvlText w:val=""/>
+      <w:lvlJc w:val="left"/>
+      <w:pPr>
+        <w:ind w:left="1080" w:hanging="360"/>
+      </w:pPr>
+      <w:rPr>
+        <w:rFonts w:ascii="Wingdings" w:hAnsi="Wingdings" w:hint="default"/>
+      </w:rPr>
+    </w:lvl>
+    <w:lvl w:ilvl="3">
+      <w:start w:val="1"/>
+      <w:numFmt w:val="bullet"/>
+      <w:lvlText w:val=""/>
+      <w:lvlJc w:val="left"/>
+      <w:pPr>
+        <w:ind w:left="1440" w:hanging="360"/>
+      </w:pPr>
+      <w:rPr>
+        <w:rFonts w:ascii="Symbol" w:hAnsi="Symbol" w:hint="default"/>
+      </w:rPr>
+    </w:lvl>
+    <w:lvl w:ilvl="4">
+      <w:start w:val="1"/>
+      <w:numFmt w:val="bullet"/>
+      <w:lvlText w:val=""/>
+      <w:lvlJc w:val="left"/>
+      <w:pPr>
+        <w:ind w:left="1800" w:hanging="360"/>
+      </w:pPr>
+      <w:rPr>
+        <w:rFonts w:ascii="Symbol" w:hAnsi="Symbol" w:hint="default"/>
+      </w:rPr>
+    </w:lvl>
+    <w:lvl w:ilvl="5">
+      <w:start w:val="1"/>
+      <w:numFmt w:val="bullet"/>
+      <w:lvlText w:val=""/>
+      <w:lvlJc w:val="left"/>
+      <w:pPr>
+        <w:ind w:left="2160" w:hanging="360"/>
+      </w:pPr>
+      <w:rPr>
+        <w:rFonts w:ascii="Wingdings" w:hAnsi="Wingdings" w:hint="default"/>
+      </w:rPr>
+    </w:lvl>
+    <w:lvl w:ilvl="6">
+      <w:start w:val="1"/>
+      <w:numFmt w:val="bullet"/>
+      <w:lvlText w:val=""/>
+      <w:lvlJc w:val="left"/>
+      <w:pPr>
+        <w:ind w:left="2520" w:hanging="360"/>
+      </w:pPr>
+      <w:rPr>
+        <w:rFonts w:ascii="Wingdings" w:hAnsi="Wingdings" w:hint="default"/>
+      </w:rPr>
+    </w:lvl>
+    <w:lvl w:ilvl="7">
+      <w:start w:val="1"/>
+      <w:numFmt w:val="bullet"/>
+      <w:lvlText w:val=""/>
+      <w:lvlJc w:val="left"/>
+      <w:pPr>
+        <w:ind w:left="2880" w:hanging="360"/>
+      </w:pPr>
+      <w:rPr>
+        <w:rFonts w:ascii="Symbol" w:hAnsi="Symbol" w:hint="default"/>
+      </w:rPr>
+    </w:lvl>
+    <w:lvl w:ilvl="8">
+      <w:start w:val="1"/>
+      <w:numFmt w:val="bullet"/>
+      <w:lvlText w:val=""/>
+      <w:lvlJc w:val="left"/>
+      <w:pPr>
+        <w:ind w:left="3240" w:hanging="360"/>
+      </w:pPr>
+      <w:rPr>
+        <w:rFonts w:ascii="Symbol" w:hAnsi="Symbol" w:hint="default"/>
+      </w:rPr>
+    </w:lvl>
+  </w:abstractNum>
+  <w:abstractNum w:abstractNumId="22" w15:restartNumberingAfterBreak="0">
+    <w:nsid w:val="7B7A4F03"/>
+    <w:multiLevelType w:val="multilevel"/>
+    <w:tmpl w:val="040C0021"/>
+    <w:lvl w:ilvl="0">
+      <w:start w:val="1"/>
+      <w:numFmt w:val="bullet"/>
+      <w:lvlText w:val=""/>
+      <w:lvlJc w:val="left"/>
+      <w:pPr>
+        <w:ind w:left="360" w:hanging="360"/>
+      </w:pPr>
+      <w:rPr>
+        <w:rFonts w:ascii="Wingdings" w:hAnsi="Wingdings" w:hint="default"/>
+      </w:rPr>
+    </w:lvl>
+    <w:lvl w:ilvl="1">
+      <w:start w:val="1"/>
+      <w:numFmt w:val="bullet"/>
+      <w:lvlText w:val=""/>
+      <w:lvlJc w:val="left"/>
+      <w:pPr>
+        <w:ind w:left="720" w:hanging="360"/>
+      </w:pPr>
+      <w:rPr>
+        <w:rFonts w:ascii="Wingdings" w:hAnsi="Wingdings" w:hint="default"/>
+      </w:rPr>
+    </w:lvl>
+    <w:lvl w:ilvl="2">
+      <w:start w:val="1"/>
+      <w:numFmt w:val="bullet"/>
+      <w:lvlText w:val=""/>
+      <w:lvlJc w:val="left"/>
+      <w:pPr>
+        <w:ind w:left="1080" w:hanging="360"/>
+      </w:pPr>
+      <w:rPr>
+        <w:rFonts w:ascii="Wingdings" w:hAnsi="Wingdings" w:hint="default"/>
+      </w:rPr>
+    </w:lvl>
+    <w:lvl w:ilvl="3">
+      <w:start w:val="1"/>
+      <w:numFmt w:val="bullet"/>
+      <w:lvlText w:val=""/>
+      <w:lvlJc w:val="left"/>
+      <w:pPr>
+        <w:ind w:left="1440" w:hanging="360"/>
+      </w:pPr>
+      <w:rPr>
+        <w:rFonts w:ascii="Symbol" w:hAnsi="Symbol" w:hint="default"/>
+      </w:rPr>
+    </w:lvl>
+    <w:lvl w:ilvl="4">
+      <w:start w:val="1"/>
+      <w:numFmt w:val="bullet"/>
+      <w:lvlText w:val=""/>
+      <w:lvlJc w:val="left"/>
+      <w:pPr>
+        <w:ind w:left="1800" w:hanging="360"/>
+      </w:pPr>
+      <w:rPr>
+        <w:rFonts w:ascii="Symbol" w:hAnsi="Symbol" w:hint="default"/>
+      </w:rPr>
+    </w:lvl>
+    <w:lvl w:ilvl="5">
+      <w:start w:val="1"/>
+      <w:numFmt w:val="bullet"/>
+      <w:lvlText w:val=""/>
+      <w:lvlJc w:val="left"/>
+      <w:pPr>
+        <w:ind w:left="2160" w:hanging="360"/>
+      </w:pPr>
+      <w:rPr>
+        <w:rFonts w:ascii="Wingdings" w:hAnsi="Wingdings" w:hint="default"/>
+      </w:rPr>
+    </w:lvl>
+    <w:lvl w:ilvl="6">
+      <w:start w:val="1"/>
+      <w:numFmt w:val="bullet"/>
+      <w:lvlText w:val=""/>
+      <w:lvlJc w:val="left"/>
+      <w:pPr>
+        <w:ind w:left="2520" w:hanging="360"/>
+      </w:pPr>
+      <w:rPr>
+        <w:rFonts w:ascii="Wingdings" w:hAnsi="Wingdings" w:hint="default"/>
+      </w:rPr>
+    </w:lvl>
+    <w:lvl w:ilvl="7">
+      <w:start w:val="1"/>
+      <w:numFmt w:val="bullet"/>
+      <w:lvlText w:val=""/>
+      <w:lvlJc w:val="left"/>
+      <w:pPr>
+        <w:ind w:left="2880" w:hanging="360"/>
+      </w:pPr>
+      <w:rPr>
+        <w:rFonts w:ascii="Symbol" w:hAnsi="Symbol" w:hint="default"/>
+      </w:rPr>
+    </w:lvl>
+    <w:lvl w:ilvl="8">
+      <w:start w:val="1"/>
+      <w:numFmt w:val="bullet"/>
+      <w:lvlText w:val=""/>
+      <w:lvlJc w:val="left"/>
+      <w:pPr>
+        <w:ind w:left="3240" w:hanging="360"/>
+      </w:pPr>
+      <w:rPr>
+        <w:rFonts w:ascii="Symbol" w:hAnsi="Symbol" w:hint="default"/>
+      </w:rPr>
+    </w:lvl>
+  </w:abstractNum>
+  <w:abstractNum w:abstractNumId="23" w15:restartNumberingAfterBreak="0">
     <w:nsid w:val="7E566B82"/>
     <w:multiLevelType w:val="multilevel"/>
     <w:tmpl w:val="33E8D792"/>
@@ -4099,43 +6799,43 @@
     </w:lvl>
   </w:abstractNum>
   <w:num w:numId="1" w16cid:durableId="1551725255">
-    <w:abstractNumId w:val="18"/>
+    <w:abstractNumId w:val="23"/>
   </w:num>
   <w:num w:numId="2" w16cid:durableId="1997875211">
-    <w:abstractNumId w:val="17"/>
+    <w:abstractNumId w:val="20"/>
   </w:num>
   <w:num w:numId="3" w16cid:durableId="1208880491">
-    <w:abstractNumId w:val="10"/>
+    <w:abstractNumId w:val="11"/>
   </w:num>
   <w:num w:numId="4" w16cid:durableId="333461239">
-    <w:abstractNumId w:val="11"/>
+    <w:abstractNumId w:val="13"/>
   </w:num>
   <w:num w:numId="5" w16cid:durableId="991063261">
     <w:abstractNumId w:val="6"/>
   </w:num>
   <w:num w:numId="6" w16cid:durableId="840124985">
-    <w:abstractNumId w:val="8"/>
+    <w:abstractNumId w:val="9"/>
   </w:num>
   <w:num w:numId="7" w16cid:durableId="1441334687">
-    <w:abstractNumId w:val="13"/>
+    <w:abstractNumId w:val="15"/>
   </w:num>
   <w:num w:numId="8" w16cid:durableId="394478263">
     <w:abstractNumId w:val="3"/>
   </w:num>
   <w:num w:numId="9" w16cid:durableId="540750853">
-    <w:abstractNumId w:val="12"/>
+    <w:abstractNumId w:val="14"/>
   </w:num>
   <w:num w:numId="10" w16cid:durableId="1695109789">
-    <w:abstractNumId w:val="14"/>
+    <w:abstractNumId w:val="17"/>
   </w:num>
   <w:num w:numId="11" w16cid:durableId="1507551657">
-    <w:abstractNumId w:val="16"/>
+    <w:abstractNumId w:val="19"/>
   </w:num>
   <w:num w:numId="12" w16cid:durableId="929043192">
-    <w:abstractNumId w:val="15"/>
+    <w:abstractNumId w:val="18"/>
   </w:num>
   <w:num w:numId="13" w16cid:durableId="367292588">
-    <w:abstractNumId w:val="9"/>
+    <w:abstractNumId w:val="10"/>
   </w:num>
   <w:num w:numId="14" w16cid:durableId="1127407">
     <w:abstractNumId w:val="7"/>
@@ -4154,6 +6854,21 @@
   </w:num>
   <w:num w:numId="19" w16cid:durableId="517080244">
     <w:abstractNumId w:val="2"/>
+  </w:num>
+  <w:num w:numId="20" w16cid:durableId="795024157">
+    <w:abstractNumId w:val="16"/>
+  </w:num>
+  <w:num w:numId="21" w16cid:durableId="1121732000">
+    <w:abstractNumId w:val="12"/>
+  </w:num>
+  <w:num w:numId="22" w16cid:durableId="242186464">
+    <w:abstractNumId w:val="22"/>
+  </w:num>
+  <w:num w:numId="23" w16cid:durableId="360399765">
+    <w:abstractNumId w:val="21"/>
+  </w:num>
+  <w:num w:numId="24" w16cid:durableId="598173126">
+    <w:abstractNumId w:val="8"/>
   </w:num>
 </w:numbering>
 </file>

</xml_diff>